<commit_message>
- Update document to "Java Strings" chapter - Including Examples
</commit_message>
<xml_diff>
--- a/JavaDocManual/JavaBasicProgramming_tiennq_v1.docx
+++ b/JavaDocManual/JavaBasicProgramming_tiennq_v1.docx
@@ -546,8 +546,6 @@
               </w:rPr>
               <w:t>Java Data Types</w:t>
             </w:r>
-            <w:bookmarkStart w:id="0" w:name="_GoBack"/>
-            <w:bookmarkEnd w:id="0"/>
             <w:r>
               <w:rPr>
                 <w:noProof/>
@@ -845,7 +843,7 @@
           <w:szCs w:val="24"/>
         </w:rPr>
       </w:pPr>
-      <w:bookmarkStart w:id="1" w:name="_Toc11872390"/>
+      <w:bookmarkStart w:id="0" w:name="_Toc11872390"/>
       <w:r>
         <w:rPr>
           <w:rFonts w:ascii="Segoe UI" w:hAnsi="Segoe UI" w:cs="Segoe UI"/>
@@ -874,7 +872,7 @@
         </w:rPr>
         <w:t>duction</w:t>
       </w:r>
-      <w:bookmarkEnd w:id="1"/>
+      <w:bookmarkEnd w:id="0"/>
     </w:p>
     <w:p>
       <w:pPr>
@@ -1367,7 +1365,7 @@
           <w:szCs w:val="24"/>
         </w:rPr>
       </w:pPr>
-      <w:bookmarkStart w:id="2" w:name="_Toc11872391"/>
+      <w:bookmarkStart w:id="1" w:name="_Toc11872391"/>
       <w:r>
         <w:rPr>
           <w:rFonts w:ascii="Segoe UI" w:hAnsi="Segoe UI" w:cs="Segoe UI"/>
@@ -1378,7 +1376,7 @@
         <w:lastRenderedPageBreak/>
         <w:t>Java Getting Started</w:t>
       </w:r>
-      <w:bookmarkEnd w:id="2"/>
+      <w:bookmarkEnd w:id="1"/>
     </w:p>
     <w:p>
       <w:pPr>
@@ -2216,7 +2214,7 @@
           <w:szCs w:val="24"/>
         </w:rPr>
       </w:pPr>
-      <w:bookmarkStart w:id="3" w:name="_Toc11872392"/>
+      <w:bookmarkStart w:id="2" w:name="_Toc11872392"/>
       <w:r>
         <w:rPr>
           <w:rFonts w:ascii="Segoe UI" w:hAnsi="Segoe UI" w:cs="Segoe UI"/>
@@ -2245,7 +2243,7 @@
         </w:rPr>
         <w:t>Syntax</w:t>
       </w:r>
-      <w:bookmarkEnd w:id="3"/>
+      <w:bookmarkEnd w:id="2"/>
     </w:p>
     <w:p>
       <w:pPr>
@@ -3107,7 +3105,7 @@
           <w:szCs w:val="24"/>
         </w:rPr>
       </w:pPr>
-      <w:bookmarkStart w:id="4" w:name="_Toc11872393"/>
+      <w:bookmarkStart w:id="3" w:name="_Toc11872393"/>
       <w:r>
         <w:rPr>
           <w:rFonts w:ascii="Segoe UI" w:hAnsi="Segoe UI" w:cs="Segoe UI"/>
@@ -3136,7 +3134,7 @@
         </w:rPr>
         <w:t>Comments</w:t>
       </w:r>
-      <w:bookmarkEnd w:id="4"/>
+      <w:bookmarkEnd w:id="3"/>
     </w:p>
     <w:p>
       <w:pPr>
@@ -3878,7 +3876,7 @@
           <w:szCs w:val="24"/>
         </w:rPr>
       </w:pPr>
-      <w:bookmarkStart w:id="5" w:name="_Toc11872394"/>
+      <w:bookmarkStart w:id="4" w:name="_Toc11872394"/>
       <w:r>
         <w:rPr>
           <w:rFonts w:ascii="Segoe UI" w:hAnsi="Segoe UI" w:cs="Segoe UI"/>
@@ -3907,7 +3905,7 @@
         </w:rPr>
         <w:t>Variables</w:t>
       </w:r>
-      <w:bookmarkEnd w:id="5"/>
+      <w:bookmarkEnd w:id="4"/>
     </w:p>
     <w:p>
       <w:pPr>
@@ -6566,7 +6564,7 @@
           <w:szCs w:val="24"/>
         </w:rPr>
       </w:pPr>
-      <w:bookmarkStart w:id="6" w:name="_Toc11872395"/>
+      <w:bookmarkStart w:id="5" w:name="_Toc11872395"/>
       <w:r>
         <w:rPr>
           <w:rFonts w:ascii="Segoe UI" w:hAnsi="Segoe UI" w:cs="Segoe UI"/>
@@ -6595,7 +6593,7 @@
         </w:rPr>
         <w:t>Types</w:t>
       </w:r>
-      <w:bookmarkEnd w:id="6"/>
+      <w:bookmarkEnd w:id="5"/>
     </w:p>
     <w:p>
       <w:pPr>
@@ -10758,7 +10756,20 @@
         <w:rPr>
           <w:rFonts w:ascii="Segoe UI" w:hAnsi="Segoe UI" w:cs="Segoe UI"/>
         </w:rPr>
-        <w:t>Kiểu dữ liệu này còn được gọi là kiểu dữ liệu tham chiếu bởi vì nó tham khảo đến các đối tượng.</w:t>
+        <w:t xml:space="preserve">Kiểu dữ liệu này còn được gọi là </w:t>
+      </w:r>
+      <w:r>
+        <w:rPr>
+          <w:rFonts w:ascii="Segoe UI" w:hAnsi="Segoe UI" w:cs="Segoe UI"/>
+          <w:highlight w:val="yellow"/>
+        </w:rPr>
+        <w:t>kiểu dữ liệu tham chiếu</w:t>
+      </w:r>
+      <w:r>
+        <w:rPr>
+          <w:rFonts w:ascii="Segoe UI" w:hAnsi="Segoe UI" w:cs="Segoe UI"/>
+        </w:rPr>
+        <w:t xml:space="preserve"> bởi vì nó tham khảo đến các đối tượng.</w:t>
       </w:r>
     </w:p>
     <w:p>
@@ -10825,7 +10836,20 @@
         <w:rPr>
           <w:rFonts w:ascii="Segoe UI" w:hAnsi="Segoe UI" w:cs="Segoe UI"/>
         </w:rPr>
-        <w:t>Kiểu nguyên thủy luôn có giá trị, trong khi kiểu không nguyên thủy thì có thể null.</w:t>
+        <w:t xml:space="preserve">Kiểu nguyên thủy luôn có giá trị, trong khi kiểu không nguyên thủy thì có thể </w:t>
+      </w:r>
+      <w:r>
+        <w:rPr>
+          <w:rFonts w:ascii="Segoe UI" w:hAnsi="Segoe UI" w:cs="Segoe UI"/>
+          <w:highlight w:val="yellow"/>
+        </w:rPr>
+        <w:t>null</w:t>
+      </w:r>
+      <w:r>
+        <w:rPr>
+          <w:rFonts w:ascii="Segoe UI" w:hAnsi="Segoe UI" w:cs="Segoe UI"/>
+        </w:rPr>
+        <w:t>.</w:t>
       </w:r>
     </w:p>
     <w:p>
@@ -10843,7 +10867,19 @@
         <w:rPr>
           <w:rFonts w:ascii="Segoe UI" w:hAnsi="Segoe UI" w:cs="Segoe UI"/>
         </w:rPr>
-        <w:t>Kiểu nguyên thủy bắt đầu với môt chữ cái thường, trong khi kiểu không nguyên thủy bắt đầu bằng một chữ cái in hoa.</w:t>
+        <w:t>Kiểu nguyên thủy bắt đầu vớ</w:t>
+      </w:r>
+      <w:r>
+        <w:rPr>
+          <w:rFonts w:ascii="Segoe UI" w:hAnsi="Segoe UI" w:cs="Segoe UI"/>
+        </w:rPr>
+        <w:t>i mộ</w:t>
+      </w:r>
+      <w:r>
+        <w:rPr>
+          <w:rFonts w:ascii="Segoe UI" w:hAnsi="Segoe UI" w:cs="Segoe UI"/>
+        </w:rPr>
+        <w:t>t chữ cái thường, trong khi kiểu không nguyên thủy bắt đầu bằng một chữ cái in hoa.</w:t>
       </w:r>
     </w:p>
     <w:p>
@@ -10895,7 +10931,7 @@
           <w:szCs w:val="24"/>
         </w:rPr>
       </w:pPr>
-      <w:bookmarkStart w:id="7" w:name="_Toc11872396"/>
+      <w:bookmarkStart w:id="6" w:name="_Toc11872396"/>
       <w:r>
         <w:rPr>
           <w:rFonts w:ascii="Segoe UI" w:hAnsi="Segoe UI" w:cs="Segoe UI"/>
@@ -10906,7 +10942,7 @@
         <w:lastRenderedPageBreak/>
         <w:t>Java Type Casting</w:t>
       </w:r>
-      <w:bookmarkEnd w:id="7"/>
+      <w:bookmarkEnd w:id="6"/>
     </w:p>
     <w:p>
       <w:pPr>
@@ -12034,7 +12070,21 @@
                 <w:rFonts w:ascii="Consolas" w:hAnsi="Consolas" w:cs="Segoe UI"/>
                 <w:color w:val="00B050"/>
               </w:rPr>
-              <w:t xml:space="preserve"> castinig: </w:t>
+              <w:t xml:space="preserve"> </w:t>
+            </w:r>
+            <w:r>
+              <w:rPr>
+                <w:rFonts w:ascii="Consolas" w:hAnsi="Consolas" w:cs="Segoe UI"/>
+                <w:color w:val="00B050"/>
+              </w:rPr>
+              <w:t>casting</w:t>
+            </w:r>
+            <w:r>
+              <w:rPr>
+                <w:rFonts w:ascii="Consolas" w:hAnsi="Consolas" w:cs="Segoe UI"/>
+                <w:color w:val="00B050"/>
+              </w:rPr>
+              <w:t xml:space="preserve">: </w:t>
             </w:r>
             <w:r>
               <w:rPr>
@@ -12229,7 +12279,7 @@
           <w:szCs w:val="24"/>
         </w:rPr>
       </w:pPr>
-      <w:bookmarkStart w:id="8" w:name="_Toc11872397"/>
+      <w:bookmarkStart w:id="7" w:name="_Toc11872397"/>
       <w:r>
         <w:rPr>
           <w:rFonts w:ascii="Segoe UI" w:hAnsi="Segoe UI" w:cs="Segoe UI"/>
@@ -12249,7 +12299,7 @@
         </w:rPr>
         <w:t>Operators</w:t>
       </w:r>
-      <w:bookmarkEnd w:id="8"/>
+      <w:bookmarkEnd w:id="7"/>
     </w:p>
     <w:p>
       <w:pPr>
@@ -15016,7 +15066,7 @@
           <w:szCs w:val="24"/>
         </w:rPr>
       </w:pPr>
-      <w:bookmarkStart w:id="9" w:name="_Toc11872398"/>
+      <w:bookmarkStart w:id="8" w:name="_Toc11872398"/>
       <w:r>
         <w:rPr>
           <w:rFonts w:ascii="Segoe UI" w:hAnsi="Segoe UI" w:cs="Segoe UI"/>
@@ -15027,7 +15077,7 @@
         <w:lastRenderedPageBreak/>
         <w:t>Java Strings</w:t>
       </w:r>
-      <w:bookmarkEnd w:id="9"/>
+      <w:bookmarkEnd w:id="8"/>
     </w:p>
     <w:p>
       <w:pPr>
@@ -15095,7 +15145,27 @@
         <w:rPr>
           <w:rFonts w:ascii="Segoe UI" w:hAnsi="Segoe UI" w:cs="Segoe UI"/>
         </w:rPr>
-        <w:t>Một biến kiểu chuỗi chứa một tập hợp các ký tự và được đặt trông dấu nháy kép.</w:t>
+        <w:t>Một biến kiểu chuỗi chứa một tập hợp các ký tự và đư</w:t>
+      </w:r>
+      <w:bookmarkStart w:id="9" w:name="_GoBack"/>
+      <w:bookmarkEnd w:id="9"/>
+      <w:r>
+        <w:rPr>
+          <w:rFonts w:ascii="Segoe UI" w:hAnsi="Segoe UI" w:cs="Segoe UI"/>
+        </w:rPr>
+        <w:t>ợc đặt tr</w:t>
+      </w:r>
+      <w:r>
+        <w:rPr>
+          <w:rFonts w:ascii="Segoe UI" w:hAnsi="Segoe UI" w:cs="Segoe UI"/>
+        </w:rPr>
+        <w:t>o</w:t>
+      </w:r>
+      <w:r>
+        <w:rPr>
+          <w:rFonts w:ascii="Segoe UI" w:hAnsi="Segoe UI" w:cs="Segoe UI"/>
+        </w:rPr>
+        <w:t>ng dấu nháy kép.</w:t>
       </w:r>
     </w:p>
     <w:tbl>
@@ -15716,7 +15786,21 @@
         <w:rPr>
           <w:rFonts w:ascii="Segoe UI" w:hAnsi="Segoe UI" w:cs="Segoe UI"/>
         </w:rPr>
-        <w:t>Phương thức indexOf() được sử dụng để trả về index (chỉ số) của giá trị đầu tiên xuất hiện trong một chuỗi (bao gồm cả khoảng trắng)</w:t>
+        <w:t xml:space="preserve">Phương thức </w:t>
+      </w:r>
+      <w:r>
+        <w:rPr>
+          <w:rFonts w:ascii="Segoe UI" w:hAnsi="Segoe UI" w:cs="Segoe UI"/>
+          <w:color w:val="FF0000"/>
+          <w:shd w:val="pct15" w:color="auto" w:fill="FFFFFF"/>
+        </w:rPr>
+        <w:t>indexOf()</w:t>
+      </w:r>
+      <w:r>
+        <w:rPr>
+          <w:rFonts w:ascii="Segoe UI" w:hAnsi="Segoe UI" w:cs="Segoe UI"/>
+        </w:rPr>
+        <w:t xml:space="preserve"> được sử dụng để trả về index (chỉ số) của giá trị đầu tiên xuất hiện trong một chuỗi (bao gồm cả khoảng trắng)</w:t>
       </w:r>
       <w:r>
         <w:rPr>
@@ -18729,7 +18813,7 @@
 </file>
 
 <file path=customXml/itemProps1.xml><?xml version="1.0" encoding="utf-8"?>
-<ds:datastoreItem xmlns:ds="http://schemas.openxmlformats.org/officeDocument/2006/customXml" ds:itemID="{C835485A-6BE6-44A9-84AC-5C793498D318}">
+<ds:datastoreItem xmlns:ds="http://schemas.openxmlformats.org/officeDocument/2006/customXml" ds:itemID="{7D8DEB5E-8423-48BC-A460-6EBEF3492247}">
   <ds:schemaRefs>
     <ds:schemaRef ds:uri="http://schemas.openxmlformats.org/officeDocument/2006/bibliography"/>
   </ds:schemaRefs>

</xml_diff>

<commit_message>
- Update document for Java - Examples
</commit_message>
<xml_diff>
--- a/JavaDocManual/JavaBasicProgramming_tiennq_v1.docx
+++ b/JavaDocManual/JavaBasicProgramming_tiennq_v1.docx
@@ -15145,15 +15145,7 @@
         <w:rPr>
           <w:rFonts w:ascii="Segoe UI" w:hAnsi="Segoe UI" w:cs="Segoe UI"/>
         </w:rPr>
-        <w:t>Một biến kiểu chuỗi chứa một tập hợp các ký tự và đư</w:t>
-      </w:r>
-      <w:bookmarkStart w:id="9" w:name="_GoBack"/>
-      <w:bookmarkEnd w:id="9"/>
-      <w:r>
-        <w:rPr>
-          <w:rFonts w:ascii="Segoe UI" w:hAnsi="Segoe UI" w:cs="Segoe UI"/>
-        </w:rPr>
-        <w:t>ợc đặt tr</w:t>
+        <w:t>Một biến kiểu chuỗi chứa một tập hợp các ký tự và được đặt tr</w:t>
       </w:r>
       <w:r>
         <w:rPr>
@@ -15997,6 +15989,3653 @@
           <w:rFonts w:ascii="Segoe UI" w:hAnsi="Segoe UI" w:cs="Segoe UI"/>
         </w:rPr>
       </w:pPr>
+    </w:p>
+    <w:p>
+      <w:pPr>
+        <w:rPr>
+          <w:rFonts w:ascii="Segoe UI" w:hAnsi="Segoe UI" w:cs="Segoe UI"/>
+        </w:rPr>
+      </w:pPr>
+      <w:r>
+        <w:rPr>
+          <w:rFonts w:ascii="Segoe UI" w:hAnsi="Segoe UI" w:cs="Segoe UI"/>
+          <w:highlight w:val="yellow"/>
+        </w:rPr>
+        <w:t>Chú ý:</w:t>
+      </w:r>
+      <w:r>
+        <w:rPr>
+          <w:rFonts w:ascii="Segoe UI" w:hAnsi="Segoe UI" w:cs="Segoe UI"/>
+        </w:rPr>
+        <w:t xml:space="preserve"> Java đến vị trí tính từ 0. 0 là vị trí đầu tiên trong một chuỗi, tiếp sau là 1, 2, …</w:t>
+      </w:r>
+    </w:p>
+    <w:p>
+      <w:pPr>
+        <w:rPr>
+          <w:rFonts w:ascii="Segoe UI" w:hAnsi="Segoe UI" w:cs="Segoe UI"/>
+          <w:b/>
+        </w:rPr>
+      </w:pPr>
+      <w:r>
+        <w:rPr>
+          <w:rFonts w:ascii="Segoe UI" w:hAnsi="Segoe UI" w:cs="Segoe UI"/>
+          <w:b/>
+        </w:rPr>
+        <w:t>String Concatenation (Cộng chuỗi)</w:t>
+      </w:r>
+    </w:p>
+    <w:p>
+      <w:pPr>
+        <w:rPr>
+          <w:rFonts w:ascii="Segoe UI" w:hAnsi="Segoe UI" w:cs="Segoe UI"/>
+        </w:rPr>
+      </w:pPr>
+      <w:r>
+        <w:rPr>
+          <w:rFonts w:ascii="Segoe UI" w:hAnsi="Segoe UI" w:cs="Segoe UI"/>
+        </w:rPr>
+        <w:t xml:space="preserve">Toán tử </w:t>
+      </w:r>
+      <w:r>
+        <w:rPr>
+          <w:rFonts w:ascii="Segoe UI" w:hAnsi="Segoe UI" w:cs="Segoe UI"/>
+          <w:color w:val="FF0000"/>
+          <w:shd w:val="pct15" w:color="auto" w:fill="FFFFFF"/>
+        </w:rPr>
+        <w:t>+</w:t>
+      </w:r>
+      <w:r>
+        <w:rPr>
+          <w:rFonts w:ascii="Segoe UI" w:hAnsi="Segoe UI" w:cs="Segoe UI"/>
+        </w:rPr>
+        <w:t xml:space="preserve"> được sử dụng giữa 2 chuỗi để cộng chúng lại với nhau và tạo ra một chuỗi mới.</w:t>
+      </w:r>
+    </w:p>
+    <w:tbl>
+      <w:tblPr>
+        <w:tblStyle w:val="TableGrid"/>
+        <w:tblW w:w="0" w:type="auto"/>
+        <w:tblInd w:w="-5" w:type="dxa"/>
+        <w:shd w:val="clear" w:color="auto" w:fill="009900"/>
+        <w:tblCellMar>
+          <w:left w:w="0" w:type="dxa"/>
+          <w:right w:w="0" w:type="dxa"/>
+        </w:tblCellMar>
+        <w:tblLook w:val="04A0" w:firstRow="1" w:lastRow="0" w:firstColumn="1" w:lastColumn="0" w:noHBand="0" w:noVBand="1"/>
+      </w:tblPr>
+      <w:tblGrid>
+        <w:gridCol w:w="164"/>
+        <w:gridCol w:w="9136"/>
+      </w:tblGrid>
+      <w:tr>
+        <w:trPr>
+          <w:trHeight w:val="345"/>
+        </w:trPr>
+        <w:tc>
+          <w:tcPr>
+            <w:tcW w:w="164" w:type="dxa"/>
+            <w:tcBorders>
+              <w:right w:val="single" w:sz="4" w:space="0" w:color="009900"/>
+            </w:tcBorders>
+            <w:shd w:val="clear" w:color="auto" w:fill="009900"/>
+            <w:tcMar>
+              <w:left w:w="0" w:type="dxa"/>
+              <w:right w:w="0" w:type="dxa"/>
+            </w:tcMar>
+          </w:tcPr>
+          <w:p>
+            <w:pPr>
+              <w:rPr>
+                <w:rFonts w:ascii="Segoe UI" w:hAnsi="Segoe UI" w:cs="Segoe UI"/>
+                <w:color w:val="0000FF"/>
+              </w:rPr>
+            </w:pPr>
+          </w:p>
+        </w:tc>
+        <w:tc>
+          <w:tcPr>
+            <w:tcW w:w="9136" w:type="dxa"/>
+            <w:tcBorders>
+              <w:left w:val="single" w:sz="4" w:space="0" w:color="009900"/>
+            </w:tcBorders>
+            <w:shd w:val="clear" w:color="auto" w:fill="FFFFFF" w:themeFill="background1"/>
+            <w:tcMar>
+              <w:top w:w="57" w:type="dxa"/>
+              <w:bottom w:w="57" w:type="dxa"/>
+              <w:right w:w="0" w:type="dxa"/>
+            </w:tcMar>
+            <w:vAlign w:val="center"/>
+          </w:tcPr>
+          <w:p>
+            <w:pPr>
+              <w:spacing w:line="312" w:lineRule="auto"/>
+              <w:rPr>
+                <w:rFonts w:ascii="Consolas" w:hAnsi="Consolas" w:cs="Segoe UI"/>
+              </w:rPr>
+            </w:pPr>
+            <w:r>
+              <w:rPr>
+                <w:rFonts w:ascii="Segoe UI" w:hAnsi="Segoe UI" w:cs="Segoe UI"/>
+                <w:color w:val="0000FF"/>
+              </w:rPr>
+              <w:t xml:space="preserve">  </w:t>
+            </w:r>
+            <w:r>
+              <w:rPr>
+                <w:rFonts w:ascii="Consolas" w:hAnsi="Consolas" w:cs="Segoe UI"/>
+                <w:color w:val="0000FF"/>
+              </w:rPr>
+              <w:t xml:space="preserve">String </w:t>
+            </w:r>
+            <w:r>
+              <w:rPr>
+                <w:rFonts w:ascii="Consolas" w:hAnsi="Consolas" w:cs="Segoe UI"/>
+              </w:rPr>
+              <w:t>firstName</w:t>
+            </w:r>
+            <w:r>
+              <w:rPr>
+                <w:rFonts w:ascii="Consolas" w:hAnsi="Consolas" w:cs="Segoe UI"/>
+              </w:rPr>
+              <w:t xml:space="preserve"> </w:t>
+            </w:r>
+            <w:r>
+              <w:rPr>
+                <w:rFonts w:ascii="Consolas" w:hAnsi="Consolas" w:cs="Segoe UI"/>
+              </w:rPr>
+              <w:t xml:space="preserve">= </w:t>
+            </w:r>
+            <w:r>
+              <w:rPr>
+                <w:rFonts w:ascii="Consolas" w:hAnsi="Consolas" w:cs="Segoe UI"/>
+                <w:color w:val="833C0B" w:themeColor="accent2" w:themeShade="80"/>
+              </w:rPr>
+              <w:t>“</w:t>
+            </w:r>
+            <w:r>
+              <w:rPr>
+                <w:rFonts w:ascii="Consolas" w:hAnsi="Consolas" w:cs="Segoe UI"/>
+                <w:color w:val="833C0B" w:themeColor="accent2" w:themeShade="80"/>
+              </w:rPr>
+              <w:t>John</w:t>
+            </w:r>
+            <w:r>
+              <w:rPr>
+                <w:rFonts w:ascii="Consolas" w:hAnsi="Consolas" w:cs="Segoe UI"/>
+                <w:color w:val="833C0B" w:themeColor="accent2" w:themeShade="80"/>
+              </w:rPr>
+              <w:t>”</w:t>
+            </w:r>
+            <w:r>
+              <w:rPr>
+                <w:rFonts w:ascii="Consolas" w:hAnsi="Consolas" w:cs="Segoe UI"/>
+              </w:rPr>
+              <w:t>;</w:t>
+            </w:r>
+          </w:p>
+          <w:p>
+            <w:pPr>
+              <w:spacing w:line="312" w:lineRule="auto"/>
+              <w:rPr>
+                <w:rFonts w:ascii="Consolas" w:hAnsi="Consolas" w:cs="Segoe UI"/>
+              </w:rPr>
+            </w:pPr>
+            <w:r>
+              <w:rPr>
+                <w:rFonts w:ascii="Consolas" w:hAnsi="Consolas" w:cs="Segoe UI"/>
+              </w:rPr>
+              <w:t xml:space="preserve"> String lastName = </w:t>
+            </w:r>
+            <w:r>
+              <w:rPr>
+                <w:rFonts w:ascii="Consolas" w:hAnsi="Consolas" w:cs="Segoe UI"/>
+                <w:color w:val="833C0B" w:themeColor="accent2" w:themeShade="80"/>
+              </w:rPr>
+              <w:t>“Doe”</w:t>
+            </w:r>
+            <w:r>
+              <w:rPr>
+                <w:rFonts w:ascii="Consolas" w:hAnsi="Consolas" w:cs="Segoe UI"/>
+              </w:rPr>
+              <w:t>;</w:t>
+            </w:r>
+          </w:p>
+          <w:p>
+            <w:pPr>
+              <w:spacing w:line="312" w:lineRule="auto"/>
+              <w:rPr>
+                <w:rFonts w:ascii="Consolas" w:hAnsi="Consolas" w:cs="Segoe UI"/>
+                <w:color w:val="000000"/>
+                <w14:textFill>
+                  <w14:solidFill>
+                    <w14:srgbClr w14:val="000000">
+                      <w14:lumMod w14:val="50000"/>
+                      <w14:lumOff w14:val="50000"/>
+                    </w14:srgbClr>
+                  </w14:solidFill>
+                </w14:textFill>
+              </w:rPr>
+            </w:pPr>
+            <w:r>
+              <w:rPr>
+                <w:rFonts w:ascii="Consolas" w:hAnsi="Consolas" w:cs="Segoe UI"/>
+              </w:rPr>
+              <w:t xml:space="preserve"> System.out.println(</w:t>
+            </w:r>
+            <w:r>
+              <w:rPr>
+                <w:rFonts w:ascii="Consolas" w:hAnsi="Consolas" w:cs="Segoe UI"/>
+              </w:rPr>
+              <w:t xml:space="preserve">firstName + </w:t>
+            </w:r>
+            <w:r>
+              <w:rPr>
+                <w:rFonts w:ascii="Consolas" w:hAnsi="Consolas" w:cs="Segoe UI"/>
+                <w:color w:val="833C0B" w:themeColor="accent2" w:themeShade="80"/>
+              </w:rPr>
+              <w:t>“”</w:t>
+            </w:r>
+            <w:r>
+              <w:rPr>
+                <w:rFonts w:ascii="Consolas" w:hAnsi="Consolas" w:cs="Segoe UI"/>
+              </w:rPr>
+              <w:t xml:space="preserve"> + lastName)</w:t>
+            </w:r>
+            <w:r>
+              <w:rPr>
+                <w:rFonts w:ascii="Consolas" w:hAnsi="Consolas" w:cs="Segoe UI"/>
+              </w:rPr>
+              <w:t>;</w:t>
+            </w:r>
+          </w:p>
+        </w:tc>
+      </w:tr>
+    </w:tbl>
+    <w:p>
+      <w:pPr>
+        <w:rPr>
+          <w:rFonts w:ascii="Segoe UI" w:hAnsi="Segoe UI" w:cs="Segoe UI"/>
+        </w:rPr>
+      </w:pPr>
+      <w:r>
+        <w:rPr>
+          <w:rFonts w:ascii="Segoe UI" w:hAnsi="Segoe UI" w:cs="Segoe UI"/>
+        </w:rPr>
+        <w:lastRenderedPageBreak/>
+        <w:t xml:space="preserve">Hoặc sử dụng phương thức </w:t>
+      </w:r>
+      <w:r>
+        <w:rPr>
+          <w:rFonts w:ascii="Segoe UI" w:hAnsi="Segoe UI" w:cs="Segoe UI"/>
+          <w:color w:val="FF0000"/>
+          <w:shd w:val="pct15" w:color="auto" w:fill="FFFFFF"/>
+        </w:rPr>
+        <w:t>concat()</w:t>
+      </w:r>
+      <w:r>
+        <w:rPr>
+          <w:rFonts w:ascii="Segoe UI" w:hAnsi="Segoe UI" w:cs="Segoe UI"/>
+        </w:rPr>
+        <w:t xml:space="preserve"> để cộng chuỗi</w:t>
+      </w:r>
+      <w:r>
+        <w:rPr>
+          <w:rFonts w:ascii="Segoe UI" w:hAnsi="Segoe UI" w:cs="Segoe UI"/>
+        </w:rPr>
+        <w:t>:</w:t>
+      </w:r>
+    </w:p>
+    <w:tbl>
+      <w:tblPr>
+        <w:tblStyle w:val="TableGrid"/>
+        <w:tblW w:w="0" w:type="auto"/>
+        <w:tblInd w:w="-5" w:type="dxa"/>
+        <w:shd w:val="clear" w:color="auto" w:fill="009900"/>
+        <w:tblCellMar>
+          <w:left w:w="0" w:type="dxa"/>
+          <w:right w:w="0" w:type="dxa"/>
+        </w:tblCellMar>
+        <w:tblLook w:val="04A0" w:firstRow="1" w:lastRow="0" w:firstColumn="1" w:lastColumn="0" w:noHBand="0" w:noVBand="1"/>
+      </w:tblPr>
+      <w:tblGrid>
+        <w:gridCol w:w="164"/>
+        <w:gridCol w:w="9136"/>
+      </w:tblGrid>
+      <w:tr>
+        <w:trPr>
+          <w:trHeight w:val="345"/>
+        </w:trPr>
+        <w:tc>
+          <w:tcPr>
+            <w:tcW w:w="164" w:type="dxa"/>
+            <w:tcBorders>
+              <w:right w:val="single" w:sz="4" w:space="0" w:color="009900"/>
+            </w:tcBorders>
+            <w:shd w:val="clear" w:color="auto" w:fill="009900"/>
+            <w:tcMar>
+              <w:left w:w="0" w:type="dxa"/>
+              <w:right w:w="0" w:type="dxa"/>
+            </w:tcMar>
+          </w:tcPr>
+          <w:p>
+            <w:pPr>
+              <w:rPr>
+                <w:rFonts w:ascii="Segoe UI" w:hAnsi="Segoe UI" w:cs="Segoe UI"/>
+                <w:color w:val="0000FF"/>
+              </w:rPr>
+            </w:pPr>
+          </w:p>
+        </w:tc>
+        <w:tc>
+          <w:tcPr>
+            <w:tcW w:w="9136" w:type="dxa"/>
+            <w:tcBorders>
+              <w:left w:val="single" w:sz="4" w:space="0" w:color="009900"/>
+            </w:tcBorders>
+            <w:shd w:val="clear" w:color="auto" w:fill="FFFFFF" w:themeFill="background1"/>
+            <w:tcMar>
+              <w:top w:w="57" w:type="dxa"/>
+              <w:bottom w:w="57" w:type="dxa"/>
+              <w:right w:w="0" w:type="dxa"/>
+            </w:tcMar>
+            <w:vAlign w:val="center"/>
+          </w:tcPr>
+          <w:p>
+            <w:pPr>
+              <w:spacing w:line="312" w:lineRule="auto"/>
+              <w:rPr>
+                <w:rFonts w:ascii="Consolas" w:hAnsi="Consolas" w:cs="Segoe UI"/>
+              </w:rPr>
+            </w:pPr>
+            <w:r>
+              <w:rPr>
+                <w:rFonts w:ascii="Segoe UI" w:hAnsi="Segoe UI" w:cs="Segoe UI"/>
+                <w:color w:val="0000FF"/>
+              </w:rPr>
+              <w:t xml:space="preserve">  </w:t>
+            </w:r>
+            <w:r>
+              <w:rPr>
+                <w:rFonts w:ascii="Consolas" w:hAnsi="Consolas" w:cs="Segoe UI"/>
+                <w:color w:val="0000FF"/>
+              </w:rPr>
+              <w:t xml:space="preserve">String </w:t>
+            </w:r>
+            <w:r>
+              <w:rPr>
+                <w:rFonts w:ascii="Consolas" w:hAnsi="Consolas" w:cs="Segoe UI"/>
+              </w:rPr>
+              <w:t xml:space="preserve">firstName </w:t>
+            </w:r>
+            <w:r>
+              <w:rPr>
+                <w:rFonts w:ascii="Consolas" w:hAnsi="Consolas" w:cs="Segoe UI"/>
+              </w:rPr>
+              <w:t xml:space="preserve">= </w:t>
+            </w:r>
+            <w:r>
+              <w:rPr>
+                <w:rFonts w:ascii="Consolas" w:hAnsi="Consolas" w:cs="Segoe UI"/>
+                <w:color w:val="833C0B" w:themeColor="accent2" w:themeShade="80"/>
+              </w:rPr>
+              <w:t>“John”</w:t>
+            </w:r>
+            <w:r>
+              <w:rPr>
+                <w:rFonts w:ascii="Consolas" w:hAnsi="Consolas" w:cs="Segoe UI"/>
+              </w:rPr>
+              <w:t>;</w:t>
+            </w:r>
+          </w:p>
+          <w:p>
+            <w:pPr>
+              <w:spacing w:line="312" w:lineRule="auto"/>
+              <w:rPr>
+                <w:rFonts w:ascii="Consolas" w:hAnsi="Consolas" w:cs="Segoe UI"/>
+              </w:rPr>
+            </w:pPr>
+            <w:r>
+              <w:rPr>
+                <w:rFonts w:ascii="Consolas" w:hAnsi="Consolas" w:cs="Segoe UI"/>
+              </w:rPr>
+              <w:t xml:space="preserve"> String lastName = </w:t>
+            </w:r>
+            <w:r>
+              <w:rPr>
+                <w:rFonts w:ascii="Consolas" w:hAnsi="Consolas" w:cs="Segoe UI"/>
+                <w:color w:val="833C0B" w:themeColor="accent2" w:themeShade="80"/>
+              </w:rPr>
+              <w:t>“Doe”</w:t>
+            </w:r>
+            <w:r>
+              <w:rPr>
+                <w:rFonts w:ascii="Consolas" w:hAnsi="Consolas" w:cs="Segoe UI"/>
+              </w:rPr>
+              <w:t>;</w:t>
+            </w:r>
+          </w:p>
+          <w:p>
+            <w:pPr>
+              <w:spacing w:line="312" w:lineRule="auto"/>
+              <w:rPr>
+                <w:rFonts w:ascii="Consolas" w:hAnsi="Consolas" w:cs="Segoe UI"/>
+                <w:color w:val="000000"/>
+                <w14:textFill>
+                  <w14:solidFill>
+                    <w14:srgbClr w14:val="000000">
+                      <w14:lumMod w14:val="50000"/>
+                      <w14:lumOff w14:val="50000"/>
+                    </w14:srgbClr>
+                  </w14:solidFill>
+                </w14:textFill>
+              </w:rPr>
+            </w:pPr>
+            <w:r>
+              <w:rPr>
+                <w:rFonts w:ascii="Consolas" w:hAnsi="Consolas" w:cs="Segoe UI"/>
+              </w:rPr>
+              <w:t xml:space="preserve"> System.out.println(firstName</w:t>
+            </w:r>
+            <w:r>
+              <w:rPr>
+                <w:rFonts w:ascii="Consolas" w:hAnsi="Consolas" w:cs="Segoe UI"/>
+              </w:rPr>
+              <w:t>.</w:t>
+            </w:r>
+            <w:r>
+              <w:rPr>
+                <w:rFonts w:ascii="Consolas" w:hAnsi="Consolas" w:cs="Segoe UI"/>
+                <w:color w:val="D60093"/>
+              </w:rPr>
+              <w:t>concat</w:t>
+            </w:r>
+            <w:r>
+              <w:rPr>
+                <w:rFonts w:ascii="Consolas" w:hAnsi="Consolas" w:cs="Segoe UI"/>
+              </w:rPr>
+              <w:t>(</w:t>
+            </w:r>
+            <w:r>
+              <w:rPr>
+                <w:rFonts w:ascii="Consolas" w:hAnsi="Consolas" w:cs="Segoe UI"/>
+              </w:rPr>
+              <w:t>lastName)</w:t>
+            </w:r>
+            <w:r>
+              <w:rPr>
+                <w:rFonts w:ascii="Consolas" w:hAnsi="Consolas" w:cs="Segoe UI"/>
+              </w:rPr>
+              <w:t>)</w:t>
+            </w:r>
+            <w:r>
+              <w:rPr>
+                <w:rFonts w:ascii="Consolas" w:hAnsi="Consolas" w:cs="Segoe UI"/>
+              </w:rPr>
+              <w:t>;</w:t>
+            </w:r>
+          </w:p>
+        </w:tc>
+      </w:tr>
+    </w:tbl>
+    <w:p>
+      <w:pPr>
+        <w:rPr>
+          <w:rFonts w:ascii="Segoe UI" w:hAnsi="Segoe UI" w:cs="Segoe UI"/>
+        </w:rPr>
+      </w:pPr>
+    </w:p>
+    <w:p>
+      <w:pPr>
+        <w:rPr>
+          <w:rFonts w:ascii="Segoe UI" w:hAnsi="Segoe UI" w:cs="Segoe UI"/>
+          <w:b/>
+        </w:rPr>
+      </w:pPr>
+      <w:r>
+        <w:rPr>
+          <w:rFonts w:ascii="Segoe UI" w:hAnsi="Segoe UI" w:cs="Segoe UI"/>
+          <w:b/>
+        </w:rPr>
+        <w:t>Special Characters (Ký tự đặc biệt)</w:t>
+      </w:r>
+    </w:p>
+    <w:p>
+      <w:pPr>
+        <w:rPr>
+          <w:rFonts w:ascii="Segoe UI" w:hAnsi="Segoe UI" w:cs="Segoe UI"/>
+        </w:rPr>
+      </w:pPr>
+      <w:r>
+        <w:rPr>
+          <w:rFonts w:ascii="Segoe UI" w:hAnsi="Segoe UI" w:cs="Segoe UI"/>
+        </w:rPr>
+        <w:t>Bởi vì giá trị chuỗi được viết trong dấu nháy kép, nên nó sẽ không hiểu được trong trường hợp này:</w:t>
+      </w:r>
+    </w:p>
+    <w:tbl>
+      <w:tblPr>
+        <w:tblStyle w:val="TableGrid"/>
+        <w:tblW w:w="0" w:type="auto"/>
+        <w:tblInd w:w="-5" w:type="dxa"/>
+        <w:shd w:val="clear" w:color="auto" w:fill="009900"/>
+        <w:tblCellMar>
+          <w:left w:w="0" w:type="dxa"/>
+          <w:right w:w="0" w:type="dxa"/>
+        </w:tblCellMar>
+        <w:tblLook w:val="04A0" w:firstRow="1" w:lastRow="0" w:firstColumn="1" w:lastColumn="0" w:noHBand="0" w:noVBand="1"/>
+      </w:tblPr>
+      <w:tblGrid>
+        <w:gridCol w:w="164"/>
+        <w:gridCol w:w="9136"/>
+      </w:tblGrid>
+      <w:tr>
+        <w:trPr>
+          <w:trHeight w:val="345"/>
+        </w:trPr>
+        <w:tc>
+          <w:tcPr>
+            <w:tcW w:w="164" w:type="dxa"/>
+            <w:tcBorders>
+              <w:right w:val="single" w:sz="4" w:space="0" w:color="009900"/>
+            </w:tcBorders>
+            <w:shd w:val="clear" w:color="auto" w:fill="009900"/>
+            <w:tcMar>
+              <w:left w:w="0" w:type="dxa"/>
+              <w:right w:w="0" w:type="dxa"/>
+            </w:tcMar>
+          </w:tcPr>
+          <w:p>
+            <w:pPr>
+              <w:rPr>
+                <w:rFonts w:ascii="Segoe UI" w:hAnsi="Segoe UI" w:cs="Segoe UI"/>
+                <w:color w:val="0000FF"/>
+              </w:rPr>
+            </w:pPr>
+          </w:p>
+        </w:tc>
+        <w:tc>
+          <w:tcPr>
+            <w:tcW w:w="9136" w:type="dxa"/>
+            <w:tcBorders>
+              <w:left w:val="single" w:sz="4" w:space="0" w:color="009900"/>
+            </w:tcBorders>
+            <w:shd w:val="clear" w:color="auto" w:fill="FFFFFF" w:themeFill="background1"/>
+            <w:tcMar>
+              <w:top w:w="57" w:type="dxa"/>
+              <w:bottom w:w="57" w:type="dxa"/>
+              <w:right w:w="0" w:type="dxa"/>
+            </w:tcMar>
+            <w:vAlign w:val="center"/>
+          </w:tcPr>
+          <w:p>
+            <w:pPr>
+              <w:spacing w:line="312" w:lineRule="auto"/>
+              <w:rPr>
+                <w:rFonts w:ascii="Consolas" w:hAnsi="Consolas" w:cs="Segoe UI"/>
+              </w:rPr>
+            </w:pPr>
+            <w:r>
+              <w:rPr>
+                <w:rFonts w:ascii="Segoe UI" w:hAnsi="Segoe UI" w:cs="Segoe UI"/>
+                <w:color w:val="0000FF"/>
+              </w:rPr>
+              <w:t xml:space="preserve">  </w:t>
+            </w:r>
+            <w:r>
+              <w:rPr>
+                <w:rFonts w:ascii="Consolas" w:hAnsi="Consolas" w:cs="Segoe UI"/>
+                <w:color w:val="0000FF"/>
+              </w:rPr>
+              <w:t xml:space="preserve">String </w:t>
+            </w:r>
+            <w:r>
+              <w:rPr>
+                <w:rFonts w:ascii="Consolas" w:hAnsi="Consolas" w:cs="Segoe UI"/>
+              </w:rPr>
+              <w:t>txt</w:t>
+            </w:r>
+            <w:r>
+              <w:rPr>
+                <w:rFonts w:ascii="Consolas" w:hAnsi="Consolas" w:cs="Segoe UI"/>
+              </w:rPr>
+              <w:t xml:space="preserve"> </w:t>
+            </w:r>
+            <w:r>
+              <w:rPr>
+                <w:rFonts w:ascii="Consolas" w:hAnsi="Consolas" w:cs="Segoe UI"/>
+              </w:rPr>
+              <w:t xml:space="preserve">= </w:t>
+            </w:r>
+            <w:r>
+              <w:rPr>
+                <w:rFonts w:ascii="Consolas" w:hAnsi="Consolas" w:cs="Segoe UI"/>
+                <w:color w:val="833C0B" w:themeColor="accent2" w:themeShade="80"/>
+              </w:rPr>
+              <w:t>“</w:t>
+            </w:r>
+            <w:r>
+              <w:rPr>
+                <w:rFonts w:ascii="Consolas" w:hAnsi="Consolas" w:cs="Segoe UI"/>
+                <w:color w:val="833C0B" w:themeColor="accent2" w:themeShade="80"/>
+              </w:rPr>
+              <w:t>We are the so-called “</w:t>
+            </w:r>
+            <w:r>
+              <w:rPr>
+                <w:rFonts w:ascii="Consolas" w:hAnsi="Consolas" w:cs="Segoe UI"/>
+              </w:rPr>
+              <w:t>Vikings</w:t>
+            </w:r>
+            <w:r>
+              <w:rPr>
+                <w:rFonts w:ascii="Consolas" w:hAnsi="Consolas" w:cs="Segoe UI"/>
+                <w:color w:val="833C0B" w:themeColor="accent2" w:themeShade="80"/>
+              </w:rPr>
+              <w:t>” from the north.</w:t>
+            </w:r>
+            <w:r>
+              <w:rPr>
+                <w:rFonts w:ascii="Consolas" w:hAnsi="Consolas" w:cs="Segoe UI"/>
+                <w:color w:val="833C0B" w:themeColor="accent2" w:themeShade="80"/>
+              </w:rPr>
+              <w:t>”</w:t>
+            </w:r>
+            <w:r>
+              <w:rPr>
+                <w:rFonts w:ascii="Consolas" w:hAnsi="Consolas" w:cs="Segoe UI"/>
+              </w:rPr>
+              <w:t>;</w:t>
+            </w:r>
+          </w:p>
+        </w:tc>
+      </w:tr>
+    </w:tbl>
+    <w:p>
+      <w:pPr>
+        <w:rPr>
+          <w:rFonts w:ascii="Segoe UI" w:hAnsi="Segoe UI" w:cs="Segoe UI"/>
+        </w:rPr>
+      </w:pPr>
+    </w:p>
+    <w:p>
+      <w:pPr>
+        <w:rPr>
+          <w:rFonts w:ascii="Segoe UI" w:hAnsi="Segoe UI" w:cs="Segoe UI"/>
+        </w:rPr>
+      </w:pPr>
+      <w:r>
+        <w:rPr>
+          <w:rFonts w:ascii="Segoe UI" w:hAnsi="Segoe UI" w:cs="Segoe UI"/>
+        </w:rPr>
+        <w:t>Để giải quyết vấn đề này, chúng ta sử dụng ký tự backslash (</w:t>
+      </w:r>
+      <w:r>
+        <w:rPr>
+          <w:rFonts w:ascii="Segoe UI" w:hAnsi="Segoe UI" w:cs="Segoe UI"/>
+          <w:color w:val="FF0000"/>
+          <w:shd w:val="pct15" w:color="auto" w:fill="FFFFFF"/>
+        </w:rPr>
+        <w:t>\</w:t>
+      </w:r>
+      <w:r>
+        <w:rPr>
+          <w:rFonts w:ascii="Segoe UI" w:hAnsi="Segoe UI" w:cs="Segoe UI"/>
+        </w:rPr>
+        <w:t>)</w:t>
+      </w:r>
+    </w:p>
+    <w:tbl>
+      <w:tblPr>
+        <w:tblStyle w:val="ListTable4-Accent3"/>
+        <w:tblW w:w="9351" w:type="dxa"/>
+        <w:tblLook w:val="04A0" w:firstRow="1" w:lastRow="0" w:firstColumn="1" w:lastColumn="0" w:noHBand="0" w:noVBand="1"/>
+      </w:tblPr>
+      <w:tblGrid>
+        <w:gridCol w:w="3256"/>
+        <w:gridCol w:w="2126"/>
+        <w:gridCol w:w="3969"/>
+      </w:tblGrid>
+      <w:tr>
+        <w:trPr>
+          <w:cnfStyle w:val="100000000000" w:firstRow="1" w:lastRow="0" w:firstColumn="0" w:lastColumn="0" w:oddVBand="0" w:evenVBand="0" w:oddHBand="0" w:evenHBand="0" w:firstRowFirstColumn="0" w:firstRowLastColumn="0" w:lastRowFirstColumn="0" w:lastRowLastColumn="0"/>
+        </w:trPr>
+        <w:tc>
+          <w:tcPr>
+            <w:cnfStyle w:val="001000000000" w:firstRow="0" w:lastRow="0" w:firstColumn="1" w:lastColumn="0" w:oddVBand="0" w:evenVBand="0" w:oddHBand="0" w:evenHBand="0" w:firstRowFirstColumn="0" w:firstRowLastColumn="0" w:lastRowFirstColumn="0" w:lastRowLastColumn="0"/>
+            <w:tcW w:w="3256" w:type="dxa"/>
+          </w:tcPr>
+          <w:p>
+            <w:pPr>
+              <w:rPr>
+                <w:rFonts w:ascii="Segoe UI" w:hAnsi="Segoe UI" w:cs="Segoe UI"/>
+              </w:rPr>
+            </w:pPr>
+            <w:r>
+              <w:rPr>
+                <w:rFonts w:ascii="Segoe UI" w:hAnsi="Segoe UI" w:cs="Segoe UI"/>
+              </w:rPr>
+              <w:t>Escape character</w:t>
+            </w:r>
+          </w:p>
+        </w:tc>
+        <w:tc>
+          <w:tcPr>
+            <w:tcW w:w="2126" w:type="dxa"/>
+          </w:tcPr>
+          <w:p>
+            <w:pPr>
+              <w:cnfStyle w:val="100000000000" w:firstRow="1" w:lastRow="0" w:firstColumn="0" w:lastColumn="0" w:oddVBand="0" w:evenVBand="0" w:oddHBand="0" w:evenHBand="0" w:firstRowFirstColumn="0" w:firstRowLastColumn="0" w:lastRowFirstColumn="0" w:lastRowLastColumn="0"/>
+              <w:rPr>
+                <w:rFonts w:ascii="Segoe UI" w:hAnsi="Segoe UI" w:cs="Segoe UI"/>
+                <w:b w:val="0"/>
+                <w:bCs w:val="0"/>
+              </w:rPr>
+            </w:pPr>
+            <w:r>
+              <w:rPr>
+                <w:rFonts w:ascii="Segoe UI" w:hAnsi="Segoe UI" w:cs="Segoe UI"/>
+              </w:rPr>
+              <w:t>Result</w:t>
+            </w:r>
+          </w:p>
+        </w:tc>
+        <w:tc>
+          <w:tcPr>
+            <w:tcW w:w="3969" w:type="dxa"/>
+          </w:tcPr>
+          <w:p>
+            <w:pPr>
+              <w:cnfStyle w:val="100000000000" w:firstRow="1" w:lastRow="0" w:firstColumn="0" w:lastColumn="0" w:oddVBand="0" w:evenVBand="0" w:oddHBand="0" w:evenHBand="0" w:firstRowFirstColumn="0" w:firstRowLastColumn="0" w:lastRowFirstColumn="0" w:lastRowLastColumn="0"/>
+              <w:rPr>
+                <w:rFonts w:ascii="Segoe UI" w:hAnsi="Segoe UI" w:cs="Segoe UI"/>
+              </w:rPr>
+            </w:pPr>
+            <w:r>
+              <w:rPr>
+                <w:rFonts w:ascii="Segoe UI" w:hAnsi="Segoe UI" w:cs="Segoe UI"/>
+              </w:rPr>
+              <w:t>Description</w:t>
+            </w:r>
+          </w:p>
+        </w:tc>
+      </w:tr>
+      <w:tr>
+        <w:trPr>
+          <w:cnfStyle w:val="000000100000" w:firstRow="0" w:lastRow="0" w:firstColumn="0" w:lastColumn="0" w:oddVBand="0" w:evenVBand="0" w:oddHBand="1" w:evenHBand="0" w:firstRowFirstColumn="0" w:firstRowLastColumn="0" w:lastRowFirstColumn="0" w:lastRowLastColumn="0"/>
+        </w:trPr>
+        <w:tc>
+          <w:tcPr>
+            <w:cnfStyle w:val="001000000000" w:firstRow="0" w:lastRow="0" w:firstColumn="1" w:lastColumn="0" w:oddVBand="0" w:evenVBand="0" w:oddHBand="0" w:evenHBand="0" w:firstRowFirstColumn="0" w:firstRowLastColumn="0" w:lastRowFirstColumn="0" w:lastRowLastColumn="0"/>
+            <w:tcW w:w="3256" w:type="dxa"/>
+          </w:tcPr>
+          <w:p>
+            <w:pPr>
+              <w:rPr>
+                <w:rFonts w:ascii="Segoe UI" w:hAnsi="Segoe UI" w:cs="Segoe UI"/>
+              </w:rPr>
+            </w:pPr>
+            <w:r>
+              <w:rPr>
+                <w:rFonts w:ascii="Segoe UI" w:hAnsi="Segoe UI" w:cs="Segoe UI"/>
+              </w:rPr>
+              <w:t>\’</w:t>
+            </w:r>
+          </w:p>
+        </w:tc>
+        <w:tc>
+          <w:tcPr>
+            <w:tcW w:w="2126" w:type="dxa"/>
+          </w:tcPr>
+          <w:p>
+            <w:pPr>
+              <w:cnfStyle w:val="000000100000" w:firstRow="0" w:lastRow="0" w:firstColumn="0" w:lastColumn="0" w:oddVBand="0" w:evenVBand="0" w:oddHBand="1" w:evenHBand="0" w:firstRowFirstColumn="0" w:firstRowLastColumn="0" w:lastRowFirstColumn="0" w:lastRowLastColumn="0"/>
+              <w:rPr>
+                <w:rFonts w:ascii="Segoe UI" w:hAnsi="Segoe UI" w:cs="Segoe UI"/>
+              </w:rPr>
+            </w:pPr>
+            <w:r>
+              <w:rPr>
+                <w:rFonts w:ascii="Segoe UI" w:hAnsi="Segoe UI" w:cs="Segoe UI"/>
+              </w:rPr>
+              <w:t>‘</w:t>
+            </w:r>
+          </w:p>
+        </w:tc>
+        <w:tc>
+          <w:tcPr>
+            <w:tcW w:w="3969" w:type="dxa"/>
+          </w:tcPr>
+          <w:p>
+            <w:pPr>
+              <w:cnfStyle w:val="000000100000" w:firstRow="0" w:lastRow="0" w:firstColumn="0" w:lastColumn="0" w:oddVBand="0" w:evenVBand="0" w:oddHBand="1" w:evenHBand="0" w:firstRowFirstColumn="0" w:firstRowLastColumn="0" w:lastRowFirstColumn="0" w:lastRowLastColumn="0"/>
+              <w:rPr>
+                <w:rFonts w:ascii="Segoe UI" w:hAnsi="Segoe UI" w:cs="Segoe UI"/>
+              </w:rPr>
+            </w:pPr>
+            <w:r>
+              <w:rPr>
+                <w:rFonts w:ascii="Segoe UI" w:hAnsi="Segoe UI" w:cs="Segoe UI"/>
+              </w:rPr>
+              <w:t>Nháy đơn</w:t>
+            </w:r>
+          </w:p>
+        </w:tc>
+      </w:tr>
+      <w:tr>
+        <w:tc>
+          <w:tcPr>
+            <w:cnfStyle w:val="001000000000" w:firstRow="0" w:lastRow="0" w:firstColumn="1" w:lastColumn="0" w:oddVBand="0" w:evenVBand="0" w:oddHBand="0" w:evenHBand="0" w:firstRowFirstColumn="0" w:firstRowLastColumn="0" w:lastRowFirstColumn="0" w:lastRowLastColumn="0"/>
+            <w:tcW w:w="3256" w:type="dxa"/>
+          </w:tcPr>
+          <w:p>
+            <w:pPr>
+              <w:rPr>
+                <w:rFonts w:ascii="Segoe UI" w:hAnsi="Segoe UI" w:cs="Segoe UI"/>
+              </w:rPr>
+            </w:pPr>
+            <w:r>
+              <w:rPr>
+                <w:rFonts w:ascii="Segoe UI" w:hAnsi="Segoe UI" w:cs="Segoe UI"/>
+              </w:rPr>
+              <w:t>\</w:t>
+            </w:r>
+            <w:r>
+              <w:rPr>
+                <w:rFonts w:ascii="Segoe UI" w:hAnsi="Segoe UI" w:cs="Segoe UI"/>
+              </w:rPr>
+              <w:t>”</w:t>
+            </w:r>
+          </w:p>
+        </w:tc>
+        <w:tc>
+          <w:tcPr>
+            <w:tcW w:w="2126" w:type="dxa"/>
+          </w:tcPr>
+          <w:p>
+            <w:pPr>
+              <w:cnfStyle w:val="000000000000" w:firstRow="0" w:lastRow="0" w:firstColumn="0" w:lastColumn="0" w:oddVBand="0" w:evenVBand="0" w:oddHBand="0" w:evenHBand="0" w:firstRowFirstColumn="0" w:firstRowLastColumn="0" w:lastRowFirstColumn="0" w:lastRowLastColumn="0"/>
+              <w:rPr>
+                <w:rFonts w:ascii="Segoe UI" w:hAnsi="Segoe UI" w:cs="Segoe UI"/>
+              </w:rPr>
+            </w:pPr>
+            <w:r>
+              <w:rPr>
+                <w:rFonts w:ascii="Segoe UI" w:hAnsi="Segoe UI" w:cs="Segoe UI"/>
+              </w:rPr>
+              <w:t>“</w:t>
+            </w:r>
+          </w:p>
+        </w:tc>
+        <w:tc>
+          <w:tcPr>
+            <w:tcW w:w="3969" w:type="dxa"/>
+          </w:tcPr>
+          <w:p>
+            <w:pPr>
+              <w:cnfStyle w:val="000000000000" w:firstRow="0" w:lastRow="0" w:firstColumn="0" w:lastColumn="0" w:oddVBand="0" w:evenVBand="0" w:oddHBand="0" w:evenHBand="0" w:firstRowFirstColumn="0" w:firstRowLastColumn="0" w:lastRowFirstColumn="0" w:lastRowLastColumn="0"/>
+              <w:rPr>
+                <w:rFonts w:ascii="Segoe UI" w:hAnsi="Segoe UI" w:cs="Segoe UI"/>
+              </w:rPr>
+            </w:pPr>
+            <w:r>
+              <w:rPr>
+                <w:rFonts w:ascii="Segoe UI" w:hAnsi="Segoe UI" w:cs="Segoe UI"/>
+              </w:rPr>
+              <w:t>Nháy kép</w:t>
+            </w:r>
+          </w:p>
+        </w:tc>
+      </w:tr>
+      <w:tr>
+        <w:trPr>
+          <w:cnfStyle w:val="000000100000" w:firstRow="0" w:lastRow="0" w:firstColumn="0" w:lastColumn="0" w:oddVBand="0" w:evenVBand="0" w:oddHBand="1" w:evenHBand="0" w:firstRowFirstColumn="0" w:firstRowLastColumn="0" w:lastRowFirstColumn="0" w:lastRowLastColumn="0"/>
+        </w:trPr>
+        <w:tc>
+          <w:tcPr>
+            <w:cnfStyle w:val="001000000000" w:firstRow="0" w:lastRow="0" w:firstColumn="1" w:lastColumn="0" w:oddVBand="0" w:evenVBand="0" w:oddHBand="0" w:evenHBand="0" w:firstRowFirstColumn="0" w:firstRowLastColumn="0" w:lastRowFirstColumn="0" w:lastRowLastColumn="0"/>
+            <w:tcW w:w="3256" w:type="dxa"/>
+          </w:tcPr>
+          <w:p>
+            <w:pPr>
+              <w:rPr>
+                <w:rFonts w:ascii="Segoe UI" w:hAnsi="Segoe UI" w:cs="Segoe UI"/>
+              </w:rPr>
+            </w:pPr>
+            <w:r>
+              <w:rPr>
+                <w:rFonts w:ascii="Segoe UI" w:hAnsi="Segoe UI" w:cs="Segoe UI"/>
+              </w:rPr>
+              <w:t>\\</w:t>
+            </w:r>
+          </w:p>
+        </w:tc>
+        <w:tc>
+          <w:tcPr>
+            <w:tcW w:w="2126" w:type="dxa"/>
+          </w:tcPr>
+          <w:p>
+            <w:pPr>
+              <w:cnfStyle w:val="000000100000" w:firstRow="0" w:lastRow="0" w:firstColumn="0" w:lastColumn="0" w:oddVBand="0" w:evenVBand="0" w:oddHBand="1" w:evenHBand="0" w:firstRowFirstColumn="0" w:firstRowLastColumn="0" w:lastRowFirstColumn="0" w:lastRowLastColumn="0"/>
+              <w:rPr>
+                <w:rFonts w:ascii="Segoe UI" w:hAnsi="Segoe UI" w:cs="Segoe UI"/>
+              </w:rPr>
+            </w:pPr>
+            <w:r>
+              <w:rPr>
+                <w:rFonts w:ascii="Segoe UI" w:hAnsi="Segoe UI" w:cs="Segoe UI"/>
+              </w:rPr>
+              <w:t>\</w:t>
+            </w:r>
+          </w:p>
+        </w:tc>
+        <w:tc>
+          <w:tcPr>
+            <w:tcW w:w="3969" w:type="dxa"/>
+          </w:tcPr>
+          <w:p>
+            <w:pPr>
+              <w:cnfStyle w:val="000000100000" w:firstRow="0" w:lastRow="0" w:firstColumn="0" w:lastColumn="0" w:oddVBand="0" w:evenVBand="0" w:oddHBand="1" w:evenHBand="0" w:firstRowFirstColumn="0" w:firstRowLastColumn="0" w:lastRowFirstColumn="0" w:lastRowLastColumn="0"/>
+              <w:rPr>
+                <w:rFonts w:ascii="Segoe UI" w:hAnsi="Segoe UI" w:cs="Segoe UI"/>
+              </w:rPr>
+            </w:pPr>
+            <w:r>
+              <w:rPr>
+                <w:rFonts w:ascii="Segoe UI" w:hAnsi="Segoe UI" w:cs="Segoe UI"/>
+              </w:rPr>
+              <w:t>Backslash</w:t>
+            </w:r>
+          </w:p>
+        </w:tc>
+      </w:tr>
+    </w:tbl>
+    <w:p>
+      <w:pPr>
+        <w:rPr>
+          <w:rFonts w:ascii="Segoe UI" w:hAnsi="Segoe UI" w:cs="Segoe UI"/>
+        </w:rPr>
+      </w:pPr>
+    </w:p>
+    <w:tbl>
+      <w:tblPr>
+        <w:tblStyle w:val="TableGrid"/>
+        <w:tblW w:w="0" w:type="auto"/>
+        <w:tblInd w:w="-5" w:type="dxa"/>
+        <w:shd w:val="clear" w:color="auto" w:fill="009900"/>
+        <w:tblCellMar>
+          <w:left w:w="0" w:type="dxa"/>
+          <w:right w:w="0" w:type="dxa"/>
+        </w:tblCellMar>
+        <w:tblLook w:val="04A0" w:firstRow="1" w:lastRow="0" w:firstColumn="1" w:lastColumn="0" w:noHBand="0" w:noVBand="1"/>
+      </w:tblPr>
+      <w:tblGrid>
+        <w:gridCol w:w="164"/>
+        <w:gridCol w:w="9136"/>
+      </w:tblGrid>
+      <w:tr>
+        <w:trPr>
+          <w:trHeight w:val="345"/>
+        </w:trPr>
+        <w:tc>
+          <w:tcPr>
+            <w:tcW w:w="164" w:type="dxa"/>
+            <w:tcBorders>
+              <w:right w:val="single" w:sz="4" w:space="0" w:color="009900"/>
+            </w:tcBorders>
+            <w:shd w:val="clear" w:color="auto" w:fill="009900"/>
+            <w:tcMar>
+              <w:left w:w="0" w:type="dxa"/>
+              <w:right w:w="0" w:type="dxa"/>
+            </w:tcMar>
+          </w:tcPr>
+          <w:p>
+            <w:pPr>
+              <w:rPr>
+                <w:rFonts w:ascii="Segoe UI" w:hAnsi="Segoe UI" w:cs="Segoe UI"/>
+                <w:color w:val="0000FF"/>
+              </w:rPr>
+            </w:pPr>
+          </w:p>
+        </w:tc>
+        <w:tc>
+          <w:tcPr>
+            <w:tcW w:w="9136" w:type="dxa"/>
+            <w:tcBorders>
+              <w:left w:val="single" w:sz="4" w:space="0" w:color="009900"/>
+            </w:tcBorders>
+            <w:shd w:val="clear" w:color="auto" w:fill="FFFFFF" w:themeFill="background1"/>
+            <w:tcMar>
+              <w:top w:w="57" w:type="dxa"/>
+              <w:bottom w:w="57" w:type="dxa"/>
+              <w:right w:w="0" w:type="dxa"/>
+            </w:tcMar>
+            <w:vAlign w:val="center"/>
+          </w:tcPr>
+          <w:p>
+            <w:pPr>
+              <w:spacing w:line="312" w:lineRule="auto"/>
+              <w:rPr>
+                <w:rFonts w:ascii="Consolas" w:hAnsi="Consolas" w:cs="Segoe UI"/>
+              </w:rPr>
+            </w:pPr>
+            <w:r>
+              <w:rPr>
+                <w:rFonts w:ascii="Segoe UI" w:hAnsi="Segoe UI" w:cs="Segoe UI"/>
+                <w:color w:val="0000FF"/>
+              </w:rPr>
+              <w:t xml:space="preserve">  </w:t>
+            </w:r>
+            <w:r>
+              <w:rPr>
+                <w:rFonts w:ascii="Consolas" w:hAnsi="Consolas" w:cs="Segoe UI"/>
+                <w:color w:val="0000FF"/>
+              </w:rPr>
+              <w:t xml:space="preserve">String </w:t>
+            </w:r>
+            <w:r>
+              <w:rPr>
+                <w:rFonts w:ascii="Consolas" w:hAnsi="Consolas" w:cs="Segoe UI"/>
+              </w:rPr>
+              <w:t xml:space="preserve">txt </w:t>
+            </w:r>
+            <w:r>
+              <w:rPr>
+                <w:rFonts w:ascii="Consolas" w:hAnsi="Consolas" w:cs="Segoe UI"/>
+              </w:rPr>
+              <w:t xml:space="preserve">= </w:t>
+            </w:r>
+            <w:r>
+              <w:rPr>
+                <w:rFonts w:ascii="Consolas" w:hAnsi="Consolas" w:cs="Segoe UI"/>
+                <w:color w:val="833C0B" w:themeColor="accent2" w:themeShade="80"/>
+              </w:rPr>
+              <w:t xml:space="preserve">“We are the so-called </w:t>
+            </w:r>
+            <w:r>
+              <w:rPr>
+                <w:rFonts w:ascii="Consolas" w:hAnsi="Consolas" w:cs="Segoe UI"/>
+                <w:color w:val="833C0B" w:themeColor="accent2" w:themeShade="80"/>
+              </w:rPr>
+              <w:t>\</w:t>
+            </w:r>
+            <w:r>
+              <w:rPr>
+                <w:rFonts w:ascii="Consolas" w:hAnsi="Consolas" w:cs="Segoe UI"/>
+                <w:color w:val="833C0B" w:themeColor="accent2" w:themeShade="80"/>
+              </w:rPr>
+              <w:t>“</w:t>
+            </w:r>
+            <w:r>
+              <w:rPr>
+                <w:rFonts w:ascii="Consolas" w:hAnsi="Consolas" w:cs="Segoe UI"/>
+                <w:color w:val="833C0B" w:themeColor="accent2" w:themeShade="80"/>
+              </w:rPr>
+              <w:t>Vikings</w:t>
+            </w:r>
+            <w:r>
+              <w:rPr>
+                <w:rFonts w:ascii="Consolas" w:hAnsi="Consolas" w:cs="Segoe UI"/>
+                <w:color w:val="833C0B" w:themeColor="accent2" w:themeShade="80"/>
+              </w:rPr>
+              <w:t>\</w:t>
+            </w:r>
+            <w:r>
+              <w:rPr>
+                <w:rFonts w:ascii="Consolas" w:hAnsi="Consolas" w:cs="Segoe UI"/>
+                <w:color w:val="833C0B" w:themeColor="accent2" w:themeShade="80"/>
+              </w:rPr>
+              <w:t>” from the north.”</w:t>
+            </w:r>
+            <w:r>
+              <w:rPr>
+                <w:rFonts w:ascii="Consolas" w:hAnsi="Consolas" w:cs="Segoe UI"/>
+              </w:rPr>
+              <w:t>;</w:t>
+            </w:r>
+          </w:p>
+        </w:tc>
+      </w:tr>
+    </w:tbl>
+    <w:p>
+      <w:pPr>
+        <w:rPr>
+          <w:rFonts w:ascii="Segoe UI" w:hAnsi="Segoe UI" w:cs="Segoe UI"/>
+        </w:rPr>
+      </w:pPr>
+    </w:p>
+    <w:p>
+      <w:pPr>
+        <w:rPr>
+          <w:rFonts w:ascii="Segoe UI" w:hAnsi="Segoe UI" w:cs="Segoe UI"/>
+        </w:rPr>
+      </w:pPr>
+      <w:r>
+        <w:rPr>
+          <w:rFonts w:ascii="Segoe UI" w:hAnsi="Segoe UI" w:cs="Segoe UI"/>
+        </w:rPr>
+        <w:t>Sáu chuỗi escape khác hợp lệ trong Java:</w:t>
+      </w:r>
+    </w:p>
+    <w:tbl>
+      <w:tblPr>
+        <w:tblStyle w:val="ListTable4-Accent3"/>
+        <w:tblW w:w="9351" w:type="dxa"/>
+        <w:tblLook w:val="04A0" w:firstRow="1" w:lastRow="0" w:firstColumn="1" w:lastColumn="0" w:noHBand="0" w:noVBand="1"/>
+      </w:tblPr>
+      <w:tblGrid>
+        <w:gridCol w:w="3256"/>
+        <w:gridCol w:w="3685"/>
+        <w:gridCol w:w="2410"/>
+      </w:tblGrid>
+      <w:tr>
+        <w:trPr>
+          <w:cnfStyle w:val="100000000000" w:firstRow="1" w:lastRow="0" w:firstColumn="0" w:lastColumn="0" w:oddVBand="0" w:evenVBand="0" w:oddHBand="0" w:evenHBand="0" w:firstRowFirstColumn="0" w:firstRowLastColumn="0" w:lastRowFirstColumn="0" w:lastRowLastColumn="0"/>
+        </w:trPr>
+        <w:tc>
+          <w:tcPr>
+            <w:cnfStyle w:val="001000000000" w:firstRow="0" w:lastRow="0" w:firstColumn="1" w:lastColumn="0" w:oddVBand="0" w:evenVBand="0" w:oddHBand="0" w:evenHBand="0" w:firstRowFirstColumn="0" w:firstRowLastColumn="0" w:lastRowFirstColumn="0" w:lastRowLastColumn="0"/>
+            <w:tcW w:w="3256" w:type="dxa"/>
+          </w:tcPr>
+          <w:p>
+            <w:pPr>
+              <w:rPr>
+                <w:rFonts w:ascii="Segoe UI" w:hAnsi="Segoe UI" w:cs="Segoe UI"/>
+              </w:rPr>
+            </w:pPr>
+            <w:r>
+              <w:rPr>
+                <w:rFonts w:ascii="Segoe UI" w:hAnsi="Segoe UI" w:cs="Segoe UI"/>
+              </w:rPr>
+              <w:t>Escape character</w:t>
+            </w:r>
+          </w:p>
+        </w:tc>
+        <w:tc>
+          <w:tcPr>
+            <w:tcW w:w="3685" w:type="dxa"/>
+          </w:tcPr>
+          <w:p>
+            <w:pPr>
+              <w:cnfStyle w:val="100000000000" w:firstRow="1" w:lastRow="0" w:firstColumn="0" w:lastColumn="0" w:oddVBand="0" w:evenVBand="0" w:oddHBand="0" w:evenHBand="0" w:firstRowFirstColumn="0" w:firstRowLastColumn="0" w:lastRowFirstColumn="0" w:lastRowLastColumn="0"/>
+              <w:rPr>
+                <w:rFonts w:ascii="Segoe UI" w:hAnsi="Segoe UI" w:cs="Segoe UI"/>
+                <w:b w:val="0"/>
+                <w:bCs w:val="0"/>
+              </w:rPr>
+            </w:pPr>
+            <w:r>
+              <w:rPr>
+                <w:rFonts w:ascii="Segoe UI" w:hAnsi="Segoe UI" w:cs="Segoe UI"/>
+              </w:rPr>
+              <w:t>Result</w:t>
+            </w:r>
+          </w:p>
+        </w:tc>
+        <w:tc>
+          <w:tcPr>
+            <w:tcW w:w="2410" w:type="dxa"/>
+          </w:tcPr>
+          <w:p>
+            <w:pPr>
+              <w:cnfStyle w:val="100000000000" w:firstRow="1" w:lastRow="0" w:firstColumn="0" w:lastColumn="0" w:oddVBand="0" w:evenVBand="0" w:oddHBand="0" w:evenHBand="0" w:firstRowFirstColumn="0" w:firstRowLastColumn="0" w:lastRowFirstColumn="0" w:lastRowLastColumn="0"/>
+              <w:rPr>
+                <w:rFonts w:ascii="Segoe UI" w:hAnsi="Segoe UI" w:cs="Segoe UI"/>
+              </w:rPr>
+            </w:pPr>
+          </w:p>
+        </w:tc>
+      </w:tr>
+      <w:tr>
+        <w:trPr>
+          <w:cnfStyle w:val="000000100000" w:firstRow="0" w:lastRow="0" w:firstColumn="0" w:lastColumn="0" w:oddVBand="0" w:evenVBand="0" w:oddHBand="1" w:evenHBand="0" w:firstRowFirstColumn="0" w:firstRowLastColumn="0" w:lastRowFirstColumn="0" w:lastRowLastColumn="0"/>
+        </w:trPr>
+        <w:tc>
+          <w:tcPr>
+            <w:cnfStyle w:val="001000000000" w:firstRow="0" w:lastRow="0" w:firstColumn="1" w:lastColumn="0" w:oddVBand="0" w:evenVBand="0" w:oddHBand="0" w:evenHBand="0" w:firstRowFirstColumn="0" w:firstRowLastColumn="0" w:lastRowFirstColumn="0" w:lastRowLastColumn="0"/>
+            <w:tcW w:w="3256" w:type="dxa"/>
+          </w:tcPr>
+          <w:p>
+            <w:pPr>
+              <w:rPr>
+                <w:rFonts w:ascii="Segoe UI" w:hAnsi="Segoe UI" w:cs="Segoe UI"/>
+              </w:rPr>
+            </w:pPr>
+            <w:r>
+              <w:rPr>
+                <w:rFonts w:ascii="Segoe UI" w:hAnsi="Segoe UI" w:cs="Segoe UI"/>
+              </w:rPr>
+              <w:t>\</w:t>
+            </w:r>
+            <w:r>
+              <w:rPr>
+                <w:rFonts w:ascii="Segoe UI" w:hAnsi="Segoe UI" w:cs="Segoe UI"/>
+              </w:rPr>
+              <w:t>n</w:t>
+            </w:r>
+          </w:p>
+        </w:tc>
+        <w:tc>
+          <w:tcPr>
+            <w:tcW w:w="3685" w:type="dxa"/>
+          </w:tcPr>
+          <w:p>
+            <w:pPr>
+              <w:cnfStyle w:val="000000100000" w:firstRow="0" w:lastRow="0" w:firstColumn="0" w:lastColumn="0" w:oddVBand="0" w:evenVBand="0" w:oddHBand="1" w:evenHBand="0" w:firstRowFirstColumn="0" w:firstRowLastColumn="0" w:lastRowFirstColumn="0" w:lastRowLastColumn="0"/>
+              <w:rPr>
+                <w:rFonts w:ascii="Segoe UI" w:hAnsi="Segoe UI" w:cs="Segoe UI"/>
+              </w:rPr>
+            </w:pPr>
+            <w:r>
+              <w:rPr>
+                <w:rFonts w:ascii="Segoe UI" w:hAnsi="Segoe UI" w:cs="Segoe UI"/>
+              </w:rPr>
+              <w:t>Xuống dòng</w:t>
+            </w:r>
+          </w:p>
+        </w:tc>
+        <w:tc>
+          <w:tcPr>
+            <w:tcW w:w="2410" w:type="dxa"/>
+          </w:tcPr>
+          <w:p>
+            <w:pPr>
+              <w:cnfStyle w:val="000000100000" w:firstRow="0" w:lastRow="0" w:firstColumn="0" w:lastColumn="0" w:oddVBand="0" w:evenVBand="0" w:oddHBand="1" w:evenHBand="0" w:firstRowFirstColumn="0" w:firstRowLastColumn="0" w:lastRowFirstColumn="0" w:lastRowLastColumn="0"/>
+              <w:rPr>
+                <w:rFonts w:ascii="Segoe UI" w:hAnsi="Segoe UI" w:cs="Segoe UI"/>
+              </w:rPr>
+            </w:pPr>
+          </w:p>
+        </w:tc>
+      </w:tr>
+      <w:tr>
+        <w:tc>
+          <w:tcPr>
+            <w:cnfStyle w:val="001000000000" w:firstRow="0" w:lastRow="0" w:firstColumn="1" w:lastColumn="0" w:oddVBand="0" w:evenVBand="0" w:oddHBand="0" w:evenHBand="0" w:firstRowFirstColumn="0" w:firstRowLastColumn="0" w:lastRowFirstColumn="0" w:lastRowLastColumn="0"/>
+            <w:tcW w:w="3256" w:type="dxa"/>
+          </w:tcPr>
+          <w:p>
+            <w:pPr>
+              <w:rPr>
+                <w:rFonts w:ascii="Segoe UI" w:hAnsi="Segoe UI" w:cs="Segoe UI"/>
+              </w:rPr>
+            </w:pPr>
+            <w:r>
+              <w:rPr>
+                <w:rFonts w:ascii="Segoe UI" w:hAnsi="Segoe UI" w:cs="Segoe UI"/>
+              </w:rPr>
+              <w:t>\r</w:t>
+            </w:r>
+          </w:p>
+        </w:tc>
+        <w:tc>
+          <w:tcPr>
+            <w:tcW w:w="3685" w:type="dxa"/>
+          </w:tcPr>
+          <w:p>
+            <w:pPr>
+              <w:cnfStyle w:val="000000000000" w:firstRow="0" w:lastRow="0" w:firstColumn="0" w:lastColumn="0" w:oddVBand="0" w:evenVBand="0" w:oddHBand="0" w:evenHBand="0" w:firstRowFirstColumn="0" w:firstRowLastColumn="0" w:lastRowFirstColumn="0" w:lastRowLastColumn="0"/>
+              <w:rPr>
+                <w:rFonts w:ascii="Segoe UI" w:hAnsi="Segoe UI" w:cs="Segoe UI"/>
+              </w:rPr>
+            </w:pPr>
+            <w:r>
+              <w:rPr>
+                <w:rFonts w:ascii="Segoe UI" w:hAnsi="Segoe UI" w:cs="Segoe UI"/>
+              </w:rPr>
+              <w:t>Carriage return – vận chuyển trở lại</w:t>
+            </w:r>
+          </w:p>
+        </w:tc>
+        <w:tc>
+          <w:tcPr>
+            <w:tcW w:w="2410" w:type="dxa"/>
+          </w:tcPr>
+          <w:p>
+            <w:pPr>
+              <w:cnfStyle w:val="000000000000" w:firstRow="0" w:lastRow="0" w:firstColumn="0" w:lastColumn="0" w:oddVBand="0" w:evenVBand="0" w:oddHBand="0" w:evenHBand="0" w:firstRowFirstColumn="0" w:firstRowLastColumn="0" w:lastRowFirstColumn="0" w:lastRowLastColumn="0"/>
+              <w:rPr>
+                <w:rFonts w:ascii="Segoe UI" w:hAnsi="Segoe UI" w:cs="Segoe UI"/>
+              </w:rPr>
+            </w:pPr>
+          </w:p>
+        </w:tc>
+      </w:tr>
+      <w:tr>
+        <w:trPr>
+          <w:cnfStyle w:val="000000100000" w:firstRow="0" w:lastRow="0" w:firstColumn="0" w:lastColumn="0" w:oddVBand="0" w:evenVBand="0" w:oddHBand="1" w:evenHBand="0" w:firstRowFirstColumn="0" w:firstRowLastColumn="0" w:lastRowFirstColumn="0" w:lastRowLastColumn="0"/>
+        </w:trPr>
+        <w:tc>
+          <w:tcPr>
+            <w:cnfStyle w:val="001000000000" w:firstRow="0" w:lastRow="0" w:firstColumn="1" w:lastColumn="0" w:oddVBand="0" w:evenVBand="0" w:oddHBand="0" w:evenHBand="0" w:firstRowFirstColumn="0" w:firstRowLastColumn="0" w:lastRowFirstColumn="0" w:lastRowLastColumn="0"/>
+            <w:tcW w:w="3256" w:type="dxa"/>
+          </w:tcPr>
+          <w:p>
+            <w:pPr>
+              <w:rPr>
+                <w:rFonts w:ascii="Segoe UI" w:hAnsi="Segoe UI" w:cs="Segoe UI"/>
+              </w:rPr>
+            </w:pPr>
+            <w:r>
+              <w:rPr>
+                <w:rFonts w:ascii="Segoe UI" w:hAnsi="Segoe UI" w:cs="Segoe UI"/>
+              </w:rPr>
+              <w:t>\t</w:t>
+            </w:r>
+          </w:p>
+        </w:tc>
+        <w:tc>
+          <w:tcPr>
+            <w:tcW w:w="3685" w:type="dxa"/>
+          </w:tcPr>
+          <w:p>
+            <w:pPr>
+              <w:cnfStyle w:val="000000100000" w:firstRow="0" w:lastRow="0" w:firstColumn="0" w:lastColumn="0" w:oddVBand="0" w:evenVBand="0" w:oddHBand="1" w:evenHBand="0" w:firstRowFirstColumn="0" w:firstRowLastColumn="0" w:lastRowFirstColumn="0" w:lastRowLastColumn="0"/>
+              <w:rPr>
+                <w:rFonts w:ascii="Segoe UI" w:hAnsi="Segoe UI" w:cs="Segoe UI"/>
+              </w:rPr>
+            </w:pPr>
+            <w:r>
+              <w:rPr>
+                <w:rFonts w:ascii="Segoe UI" w:hAnsi="Segoe UI" w:cs="Segoe UI"/>
+              </w:rPr>
+              <w:t>Tab</w:t>
+            </w:r>
+          </w:p>
+        </w:tc>
+        <w:tc>
+          <w:tcPr>
+            <w:tcW w:w="2410" w:type="dxa"/>
+          </w:tcPr>
+          <w:p>
+            <w:pPr>
+              <w:cnfStyle w:val="000000100000" w:firstRow="0" w:lastRow="0" w:firstColumn="0" w:lastColumn="0" w:oddVBand="0" w:evenVBand="0" w:oddHBand="1" w:evenHBand="0" w:firstRowFirstColumn="0" w:firstRowLastColumn="0" w:lastRowFirstColumn="0" w:lastRowLastColumn="0"/>
+              <w:rPr>
+                <w:rFonts w:ascii="Segoe UI" w:hAnsi="Segoe UI" w:cs="Segoe UI"/>
+              </w:rPr>
+            </w:pPr>
+          </w:p>
+        </w:tc>
+      </w:tr>
+      <w:tr>
+        <w:tc>
+          <w:tcPr>
+            <w:cnfStyle w:val="001000000000" w:firstRow="0" w:lastRow="0" w:firstColumn="1" w:lastColumn="0" w:oddVBand="0" w:evenVBand="0" w:oddHBand="0" w:evenHBand="0" w:firstRowFirstColumn="0" w:firstRowLastColumn="0" w:lastRowFirstColumn="0" w:lastRowLastColumn="0"/>
+            <w:tcW w:w="3256" w:type="dxa"/>
+          </w:tcPr>
+          <w:p>
+            <w:pPr>
+              <w:rPr>
+                <w:rFonts w:ascii="Segoe UI" w:hAnsi="Segoe UI" w:cs="Segoe UI"/>
+              </w:rPr>
+            </w:pPr>
+            <w:r>
+              <w:rPr>
+                <w:rFonts w:ascii="Segoe UI" w:hAnsi="Segoe UI" w:cs="Segoe UI"/>
+              </w:rPr>
+              <w:t>\b</w:t>
+            </w:r>
+          </w:p>
+        </w:tc>
+        <w:tc>
+          <w:tcPr>
+            <w:tcW w:w="3685" w:type="dxa"/>
+          </w:tcPr>
+          <w:p>
+            <w:pPr>
+              <w:cnfStyle w:val="000000000000" w:firstRow="0" w:lastRow="0" w:firstColumn="0" w:lastColumn="0" w:oddVBand="0" w:evenVBand="0" w:oddHBand="0" w:evenHBand="0" w:firstRowFirstColumn="0" w:firstRowLastColumn="0" w:lastRowFirstColumn="0" w:lastRowLastColumn="0"/>
+              <w:rPr>
+                <w:rFonts w:ascii="Segoe UI" w:hAnsi="Segoe UI" w:cs="Segoe UI"/>
+              </w:rPr>
+            </w:pPr>
+            <w:r>
+              <w:rPr>
+                <w:rFonts w:ascii="Segoe UI" w:hAnsi="Segoe UI" w:cs="Segoe UI"/>
+              </w:rPr>
+              <w:t>Backspace</w:t>
+            </w:r>
+          </w:p>
+        </w:tc>
+        <w:tc>
+          <w:tcPr>
+            <w:tcW w:w="2410" w:type="dxa"/>
+          </w:tcPr>
+          <w:p>
+            <w:pPr>
+              <w:cnfStyle w:val="000000000000" w:firstRow="0" w:lastRow="0" w:firstColumn="0" w:lastColumn="0" w:oddVBand="0" w:evenVBand="0" w:oddHBand="0" w:evenHBand="0" w:firstRowFirstColumn="0" w:firstRowLastColumn="0" w:lastRowFirstColumn="0" w:lastRowLastColumn="0"/>
+              <w:rPr>
+                <w:rFonts w:ascii="Segoe UI" w:hAnsi="Segoe UI" w:cs="Segoe UI"/>
+              </w:rPr>
+            </w:pPr>
+          </w:p>
+        </w:tc>
+      </w:tr>
+      <w:tr>
+        <w:trPr>
+          <w:cnfStyle w:val="000000100000" w:firstRow="0" w:lastRow="0" w:firstColumn="0" w:lastColumn="0" w:oddVBand="0" w:evenVBand="0" w:oddHBand="1" w:evenHBand="0" w:firstRowFirstColumn="0" w:firstRowLastColumn="0" w:lastRowFirstColumn="0" w:lastRowLastColumn="0"/>
+        </w:trPr>
+        <w:tc>
+          <w:tcPr>
+            <w:cnfStyle w:val="001000000000" w:firstRow="0" w:lastRow="0" w:firstColumn="1" w:lastColumn="0" w:oddVBand="0" w:evenVBand="0" w:oddHBand="0" w:evenHBand="0" w:firstRowFirstColumn="0" w:firstRowLastColumn="0" w:lastRowFirstColumn="0" w:lastRowLastColumn="0"/>
+            <w:tcW w:w="3256" w:type="dxa"/>
+          </w:tcPr>
+          <w:p>
+            <w:pPr>
+              <w:rPr>
+                <w:rFonts w:ascii="Segoe UI" w:hAnsi="Segoe UI" w:cs="Segoe UI"/>
+              </w:rPr>
+            </w:pPr>
+            <w:r>
+              <w:rPr>
+                <w:rFonts w:ascii="Segoe UI" w:hAnsi="Segoe UI" w:cs="Segoe UI"/>
+              </w:rPr>
+              <w:t>\f</w:t>
+            </w:r>
+          </w:p>
+        </w:tc>
+        <w:tc>
+          <w:tcPr>
+            <w:tcW w:w="3685" w:type="dxa"/>
+          </w:tcPr>
+          <w:p>
+            <w:pPr>
+              <w:cnfStyle w:val="000000100000" w:firstRow="0" w:lastRow="0" w:firstColumn="0" w:lastColumn="0" w:oddVBand="0" w:evenVBand="0" w:oddHBand="1" w:evenHBand="0" w:firstRowFirstColumn="0" w:firstRowLastColumn="0" w:lastRowFirstColumn="0" w:lastRowLastColumn="0"/>
+              <w:rPr>
+                <w:rFonts w:ascii="Segoe UI" w:hAnsi="Segoe UI" w:cs="Segoe UI"/>
+              </w:rPr>
+            </w:pPr>
+            <w:r>
+              <w:rPr>
+                <w:rFonts w:ascii="Segoe UI" w:hAnsi="Segoe UI" w:cs="Segoe UI"/>
+              </w:rPr>
+              <w:t>Form Feed</w:t>
+            </w:r>
+          </w:p>
+        </w:tc>
+        <w:tc>
+          <w:tcPr>
+            <w:tcW w:w="2410" w:type="dxa"/>
+          </w:tcPr>
+          <w:p>
+            <w:pPr>
+              <w:cnfStyle w:val="000000100000" w:firstRow="0" w:lastRow="0" w:firstColumn="0" w:lastColumn="0" w:oddVBand="0" w:evenVBand="0" w:oddHBand="1" w:evenHBand="0" w:firstRowFirstColumn="0" w:firstRowLastColumn="0" w:lastRowFirstColumn="0" w:lastRowLastColumn="0"/>
+              <w:rPr>
+                <w:rFonts w:ascii="Segoe UI" w:hAnsi="Segoe UI" w:cs="Segoe UI"/>
+              </w:rPr>
+            </w:pPr>
+          </w:p>
+        </w:tc>
+      </w:tr>
+    </w:tbl>
+    <w:p>
+      <w:pPr>
+        <w:rPr>
+          <w:rFonts w:ascii="Segoe UI" w:hAnsi="Segoe UI" w:cs="Segoe UI"/>
+        </w:rPr>
+      </w:pPr>
+    </w:p>
+    <w:p>
+      <w:pPr>
+        <w:rPr>
+          <w:rFonts w:ascii="Segoe UI" w:eastAsiaTheme="majorEastAsia" w:hAnsi="Segoe UI" w:cs="Segoe UI"/>
+          <w:b/>
+          <w:color w:val="2E74B5" w:themeColor="accent1" w:themeShade="BF"/>
+          <w:sz w:val="24"/>
+          <w:szCs w:val="24"/>
+        </w:rPr>
+      </w:pPr>
+      <w:r>
+        <w:rPr>
+          <w:rFonts w:ascii="Segoe UI" w:hAnsi="Segoe UI" w:cs="Segoe UI"/>
+          <w:b/>
+          <w:sz w:val="24"/>
+          <w:szCs w:val="24"/>
+        </w:rPr>
+        <w:br w:type="page"/>
+      </w:r>
+    </w:p>
+    <w:p>
+      <w:pPr>
+        <w:pStyle w:val="Heading1"/>
+        <w:spacing w:before="120" w:after="120" w:line="312" w:lineRule="auto"/>
+        <w:rPr>
+          <w:rFonts w:ascii="Segoe UI" w:hAnsi="Segoe UI" w:cs="Segoe UI"/>
+          <w:b/>
+          <w:sz w:val="24"/>
+          <w:szCs w:val="24"/>
+        </w:rPr>
+      </w:pPr>
+      <w:r>
+        <w:rPr>
+          <w:rFonts w:ascii="Segoe UI" w:hAnsi="Segoe UI" w:cs="Segoe UI"/>
+          <w:b/>
+          <w:sz w:val="24"/>
+          <w:szCs w:val="24"/>
+        </w:rPr>
+        <w:lastRenderedPageBreak/>
+        <w:t xml:space="preserve">Java </w:t>
+      </w:r>
+      <w:r>
+        <w:rPr>
+          <w:rFonts w:ascii="Segoe UI" w:hAnsi="Segoe UI" w:cs="Segoe UI"/>
+          <w:b/>
+          <w:sz w:val="24"/>
+          <w:szCs w:val="24"/>
+        </w:rPr>
+        <w:t>Math</w:t>
+      </w:r>
+    </w:p>
+    <w:p>
+      <w:pPr>
+        <w:rPr>
+          <w:rFonts w:ascii="Segoe UI" w:hAnsi="Segoe UI" w:cs="Segoe UI"/>
+        </w:rPr>
+      </w:pPr>
+      <w:r>
+        <w:rPr>
+          <w:rFonts w:ascii="Segoe UI" w:hAnsi="Segoe UI" w:cs="Segoe UI"/>
+        </w:rPr>
+        <w:t>Java Math class có nhiều phương thức cho phép biểu diễn các phép toán trên chữ số.</w:t>
+      </w:r>
+    </w:p>
+    <w:p>
+      <w:pPr>
+        <w:rPr>
+          <w:rFonts w:ascii="Segoe UI" w:hAnsi="Segoe UI" w:cs="Segoe UI"/>
+          <w:b/>
+        </w:rPr>
+      </w:pPr>
+      <w:r>
+        <w:rPr>
+          <w:rFonts w:ascii="Segoe UI" w:hAnsi="Segoe UI" w:cs="Segoe UI"/>
+          <w:b/>
+        </w:rPr>
+        <w:t>Math.max(x, y)</w:t>
+      </w:r>
+    </w:p>
+    <w:p>
+      <w:pPr>
+        <w:rPr>
+          <w:rFonts w:ascii="Segoe UI" w:hAnsi="Segoe UI" w:cs="Segoe UI"/>
+        </w:rPr>
+      </w:pPr>
+      <w:r>
+        <w:rPr>
+          <w:rFonts w:ascii="Segoe UI" w:hAnsi="Segoe UI" w:cs="Segoe UI"/>
+        </w:rPr>
+        <w:t>Phương thức này tìm ra số lớn nhất trong 2 số x và y</w:t>
+      </w:r>
+    </w:p>
+    <w:tbl>
+      <w:tblPr>
+        <w:tblStyle w:val="TableGrid"/>
+        <w:tblW w:w="0" w:type="auto"/>
+        <w:tblInd w:w="-5" w:type="dxa"/>
+        <w:shd w:val="clear" w:color="auto" w:fill="009900"/>
+        <w:tblCellMar>
+          <w:left w:w="0" w:type="dxa"/>
+          <w:right w:w="0" w:type="dxa"/>
+        </w:tblCellMar>
+        <w:tblLook w:val="04A0" w:firstRow="1" w:lastRow="0" w:firstColumn="1" w:lastColumn="0" w:noHBand="0" w:noVBand="1"/>
+      </w:tblPr>
+      <w:tblGrid>
+        <w:gridCol w:w="164"/>
+        <w:gridCol w:w="9136"/>
+      </w:tblGrid>
+      <w:tr>
+        <w:trPr>
+          <w:trHeight w:val="345"/>
+        </w:trPr>
+        <w:tc>
+          <w:tcPr>
+            <w:tcW w:w="164" w:type="dxa"/>
+            <w:tcBorders>
+              <w:right w:val="single" w:sz="4" w:space="0" w:color="009900"/>
+            </w:tcBorders>
+            <w:shd w:val="clear" w:color="auto" w:fill="009900"/>
+            <w:tcMar>
+              <w:left w:w="0" w:type="dxa"/>
+              <w:right w:w="0" w:type="dxa"/>
+            </w:tcMar>
+          </w:tcPr>
+          <w:p>
+            <w:pPr>
+              <w:rPr>
+                <w:rFonts w:ascii="Segoe UI" w:hAnsi="Segoe UI" w:cs="Segoe UI"/>
+                <w:color w:val="0000FF"/>
+              </w:rPr>
+            </w:pPr>
+          </w:p>
+        </w:tc>
+        <w:tc>
+          <w:tcPr>
+            <w:tcW w:w="9136" w:type="dxa"/>
+            <w:tcBorders>
+              <w:left w:val="single" w:sz="4" w:space="0" w:color="009900"/>
+            </w:tcBorders>
+            <w:shd w:val="clear" w:color="auto" w:fill="FFFFFF" w:themeFill="background1"/>
+            <w:tcMar>
+              <w:top w:w="57" w:type="dxa"/>
+              <w:bottom w:w="57" w:type="dxa"/>
+              <w:right w:w="0" w:type="dxa"/>
+            </w:tcMar>
+            <w:vAlign w:val="center"/>
+          </w:tcPr>
+          <w:p>
+            <w:pPr>
+              <w:spacing w:line="312" w:lineRule="auto"/>
+              <w:rPr>
+                <w:rFonts w:ascii="Consolas" w:hAnsi="Consolas" w:cs="Segoe UI"/>
+              </w:rPr>
+            </w:pPr>
+            <w:r>
+              <w:rPr>
+                <w:rFonts w:ascii="Segoe UI" w:hAnsi="Segoe UI" w:cs="Segoe UI"/>
+                <w:color w:val="0000FF"/>
+              </w:rPr>
+              <w:t xml:space="preserve">  </w:t>
+            </w:r>
+            <w:r>
+              <w:rPr>
+                <w:rFonts w:ascii="Consolas" w:hAnsi="Consolas" w:cs="Segoe UI"/>
+              </w:rPr>
+              <w:t>Math.</w:t>
+            </w:r>
+            <w:r>
+              <w:rPr>
+                <w:rFonts w:ascii="Consolas" w:hAnsi="Consolas" w:cs="Segoe UI"/>
+                <w:color w:val="D60093"/>
+              </w:rPr>
+              <w:t>max</w:t>
+            </w:r>
+            <w:r>
+              <w:rPr>
+                <w:rFonts w:ascii="Consolas" w:hAnsi="Consolas" w:cs="Segoe UI"/>
+              </w:rPr>
+              <w:t>(</w:t>
+            </w:r>
+            <w:r>
+              <w:rPr>
+                <w:rFonts w:ascii="Consolas" w:hAnsi="Consolas" w:cs="Segoe UI"/>
+                <w:color w:val="FF0000"/>
+              </w:rPr>
+              <w:t>5</w:t>
+            </w:r>
+            <w:r>
+              <w:rPr>
+                <w:rFonts w:ascii="Consolas" w:hAnsi="Consolas" w:cs="Segoe UI"/>
+              </w:rPr>
+              <w:t xml:space="preserve">, </w:t>
+            </w:r>
+            <w:r>
+              <w:rPr>
+                <w:rFonts w:ascii="Consolas" w:hAnsi="Consolas" w:cs="Segoe UI"/>
+                <w:color w:val="FF0000"/>
+              </w:rPr>
+              <w:t>10</w:t>
+            </w:r>
+            <w:r>
+              <w:rPr>
+                <w:rFonts w:ascii="Consolas" w:hAnsi="Consolas" w:cs="Segoe UI"/>
+              </w:rPr>
+              <w:t>);</w:t>
+            </w:r>
+          </w:p>
+        </w:tc>
+      </w:tr>
+    </w:tbl>
+    <w:p>
+      <w:pPr>
+        <w:rPr>
+          <w:rFonts w:ascii="Segoe UI" w:hAnsi="Segoe UI" w:cs="Segoe UI"/>
+        </w:rPr>
+      </w:pPr>
+    </w:p>
+    <w:p>
+      <w:pPr>
+        <w:rPr>
+          <w:rFonts w:ascii="Segoe UI" w:hAnsi="Segoe UI" w:cs="Segoe UI"/>
+          <w:b/>
+        </w:rPr>
+      </w:pPr>
+      <w:r>
+        <w:rPr>
+          <w:rFonts w:ascii="Segoe UI" w:hAnsi="Segoe UI" w:cs="Segoe UI"/>
+          <w:b/>
+        </w:rPr>
+        <w:t>Math.</w:t>
+      </w:r>
+      <w:r>
+        <w:rPr>
+          <w:rFonts w:ascii="Segoe UI" w:hAnsi="Segoe UI" w:cs="Segoe UI"/>
+          <w:b/>
+        </w:rPr>
+        <w:t>min</w:t>
+      </w:r>
+      <w:r>
+        <w:rPr>
+          <w:rFonts w:ascii="Segoe UI" w:hAnsi="Segoe UI" w:cs="Segoe UI"/>
+          <w:b/>
+        </w:rPr>
+        <w:t>(x, y)</w:t>
+      </w:r>
+    </w:p>
+    <w:p>
+      <w:pPr>
+        <w:rPr>
+          <w:rFonts w:ascii="Segoe UI" w:hAnsi="Segoe UI" w:cs="Segoe UI"/>
+        </w:rPr>
+      </w:pPr>
+      <w:r>
+        <w:rPr>
+          <w:rFonts w:ascii="Segoe UI" w:hAnsi="Segoe UI" w:cs="Segoe UI"/>
+        </w:rPr>
+        <w:t xml:space="preserve">Phương thức này tìm ra số </w:t>
+      </w:r>
+      <w:r>
+        <w:rPr>
+          <w:rFonts w:ascii="Segoe UI" w:hAnsi="Segoe UI" w:cs="Segoe UI"/>
+        </w:rPr>
+        <w:t>nhỏ</w:t>
+      </w:r>
+      <w:r>
+        <w:rPr>
+          <w:rFonts w:ascii="Segoe UI" w:hAnsi="Segoe UI" w:cs="Segoe UI"/>
+        </w:rPr>
+        <w:t xml:space="preserve"> nhất trong 2 số x và y</w:t>
+      </w:r>
+    </w:p>
+    <w:tbl>
+      <w:tblPr>
+        <w:tblStyle w:val="TableGrid"/>
+        <w:tblW w:w="0" w:type="auto"/>
+        <w:tblInd w:w="-5" w:type="dxa"/>
+        <w:shd w:val="clear" w:color="auto" w:fill="009900"/>
+        <w:tblCellMar>
+          <w:left w:w="0" w:type="dxa"/>
+          <w:right w:w="0" w:type="dxa"/>
+        </w:tblCellMar>
+        <w:tblLook w:val="04A0" w:firstRow="1" w:lastRow="0" w:firstColumn="1" w:lastColumn="0" w:noHBand="0" w:noVBand="1"/>
+      </w:tblPr>
+      <w:tblGrid>
+        <w:gridCol w:w="164"/>
+        <w:gridCol w:w="9136"/>
+      </w:tblGrid>
+      <w:tr>
+        <w:trPr>
+          <w:trHeight w:val="345"/>
+        </w:trPr>
+        <w:tc>
+          <w:tcPr>
+            <w:tcW w:w="164" w:type="dxa"/>
+            <w:tcBorders>
+              <w:right w:val="single" w:sz="4" w:space="0" w:color="009900"/>
+            </w:tcBorders>
+            <w:shd w:val="clear" w:color="auto" w:fill="009900"/>
+            <w:tcMar>
+              <w:left w:w="0" w:type="dxa"/>
+              <w:right w:w="0" w:type="dxa"/>
+            </w:tcMar>
+          </w:tcPr>
+          <w:p>
+            <w:pPr>
+              <w:rPr>
+                <w:rFonts w:ascii="Segoe UI" w:hAnsi="Segoe UI" w:cs="Segoe UI"/>
+                <w:color w:val="0000FF"/>
+              </w:rPr>
+            </w:pPr>
+          </w:p>
+        </w:tc>
+        <w:tc>
+          <w:tcPr>
+            <w:tcW w:w="9136" w:type="dxa"/>
+            <w:tcBorders>
+              <w:left w:val="single" w:sz="4" w:space="0" w:color="009900"/>
+            </w:tcBorders>
+            <w:shd w:val="clear" w:color="auto" w:fill="FFFFFF" w:themeFill="background1"/>
+            <w:tcMar>
+              <w:top w:w="57" w:type="dxa"/>
+              <w:bottom w:w="57" w:type="dxa"/>
+              <w:right w:w="0" w:type="dxa"/>
+            </w:tcMar>
+            <w:vAlign w:val="center"/>
+          </w:tcPr>
+          <w:p>
+            <w:pPr>
+              <w:spacing w:line="312" w:lineRule="auto"/>
+              <w:rPr>
+                <w:rFonts w:ascii="Consolas" w:hAnsi="Consolas" w:cs="Segoe UI"/>
+              </w:rPr>
+            </w:pPr>
+            <w:r>
+              <w:rPr>
+                <w:rFonts w:ascii="Segoe UI" w:hAnsi="Segoe UI" w:cs="Segoe UI"/>
+                <w:color w:val="0000FF"/>
+              </w:rPr>
+              <w:t xml:space="preserve">  </w:t>
+            </w:r>
+            <w:r>
+              <w:rPr>
+                <w:rFonts w:ascii="Consolas" w:hAnsi="Consolas" w:cs="Segoe UI"/>
+              </w:rPr>
+              <w:t>Math.</w:t>
+            </w:r>
+            <w:r>
+              <w:rPr>
+                <w:rFonts w:ascii="Consolas" w:hAnsi="Consolas" w:cs="Segoe UI"/>
+                <w:color w:val="D60093"/>
+              </w:rPr>
+              <w:t>min</w:t>
+            </w:r>
+            <w:r>
+              <w:rPr>
+                <w:rFonts w:ascii="Consolas" w:hAnsi="Consolas" w:cs="Segoe UI"/>
+              </w:rPr>
+              <w:t>(</w:t>
+            </w:r>
+            <w:r>
+              <w:rPr>
+                <w:rFonts w:ascii="Consolas" w:hAnsi="Consolas" w:cs="Segoe UI"/>
+                <w:color w:val="FF0000"/>
+              </w:rPr>
+              <w:t>5</w:t>
+            </w:r>
+            <w:r>
+              <w:rPr>
+                <w:rFonts w:ascii="Consolas" w:hAnsi="Consolas" w:cs="Segoe UI"/>
+              </w:rPr>
+              <w:t xml:space="preserve">, </w:t>
+            </w:r>
+            <w:r>
+              <w:rPr>
+                <w:rFonts w:ascii="Consolas" w:hAnsi="Consolas" w:cs="Segoe UI"/>
+                <w:color w:val="FF0000"/>
+              </w:rPr>
+              <w:t>10</w:t>
+            </w:r>
+            <w:r>
+              <w:rPr>
+                <w:rFonts w:ascii="Consolas" w:hAnsi="Consolas" w:cs="Segoe UI"/>
+              </w:rPr>
+              <w:t>);</w:t>
+            </w:r>
+          </w:p>
+        </w:tc>
+      </w:tr>
+    </w:tbl>
+    <w:p>
+      <w:pPr>
+        <w:rPr>
+          <w:rFonts w:ascii="Segoe UI" w:hAnsi="Segoe UI" w:cs="Segoe UI"/>
+        </w:rPr>
+      </w:pPr>
+    </w:p>
+    <w:p>
+      <w:pPr>
+        <w:rPr>
+          <w:rFonts w:ascii="Segoe UI" w:hAnsi="Segoe UI" w:cs="Segoe UI"/>
+          <w:b/>
+        </w:rPr>
+      </w:pPr>
+      <w:r>
+        <w:rPr>
+          <w:rFonts w:ascii="Segoe UI" w:hAnsi="Segoe UI" w:cs="Segoe UI"/>
+          <w:b/>
+        </w:rPr>
+        <w:t>Math.</w:t>
+      </w:r>
+      <w:r>
+        <w:rPr>
+          <w:rFonts w:ascii="Segoe UI" w:hAnsi="Segoe UI" w:cs="Segoe UI"/>
+          <w:b/>
+        </w:rPr>
+        <w:t>sqrt</w:t>
+      </w:r>
+      <w:r>
+        <w:rPr>
+          <w:rFonts w:ascii="Segoe UI" w:hAnsi="Segoe UI" w:cs="Segoe UI"/>
+          <w:b/>
+        </w:rPr>
+        <w:t>(</w:t>
+      </w:r>
+      <w:r>
+        <w:rPr>
+          <w:rFonts w:ascii="Segoe UI" w:hAnsi="Segoe UI" w:cs="Segoe UI"/>
+          <w:b/>
+        </w:rPr>
+        <w:t>x</w:t>
+      </w:r>
+      <w:r>
+        <w:rPr>
+          <w:rFonts w:ascii="Segoe UI" w:hAnsi="Segoe UI" w:cs="Segoe UI"/>
+          <w:b/>
+        </w:rPr>
+        <w:t>)</w:t>
+      </w:r>
+    </w:p>
+    <w:p>
+      <w:pPr>
+        <w:rPr>
+          <w:rFonts w:ascii="Segoe UI" w:hAnsi="Segoe UI" w:cs="Segoe UI"/>
+        </w:rPr>
+      </w:pPr>
+      <w:r>
+        <w:rPr>
+          <w:rFonts w:ascii="Segoe UI" w:hAnsi="Segoe UI" w:cs="Segoe UI"/>
+        </w:rPr>
+        <w:t xml:space="preserve">Phương thức này </w:t>
+      </w:r>
+      <w:r>
+        <w:rPr>
+          <w:rFonts w:ascii="Segoe UI" w:hAnsi="Segoe UI" w:cs="Segoe UI"/>
+        </w:rPr>
+        <w:t>trả về kết quả của căn bậc 2</w:t>
+      </w:r>
+      <w:r>
+        <w:rPr>
+          <w:rFonts w:ascii="Segoe UI" w:hAnsi="Segoe UI" w:cs="Segoe UI"/>
+        </w:rPr>
+        <w:t xml:space="preserve"> </w:t>
+      </w:r>
+      <w:r>
+        <w:rPr>
+          <w:rFonts w:ascii="Segoe UI" w:hAnsi="Segoe UI" w:cs="Segoe UI"/>
+        </w:rPr>
+        <w:t>của x</w:t>
+      </w:r>
+    </w:p>
+    <w:tbl>
+      <w:tblPr>
+        <w:tblStyle w:val="TableGrid"/>
+        <w:tblW w:w="0" w:type="auto"/>
+        <w:tblInd w:w="-5" w:type="dxa"/>
+        <w:shd w:val="clear" w:color="auto" w:fill="009900"/>
+        <w:tblCellMar>
+          <w:left w:w="0" w:type="dxa"/>
+          <w:right w:w="0" w:type="dxa"/>
+        </w:tblCellMar>
+        <w:tblLook w:val="04A0" w:firstRow="1" w:lastRow="0" w:firstColumn="1" w:lastColumn="0" w:noHBand="0" w:noVBand="1"/>
+      </w:tblPr>
+      <w:tblGrid>
+        <w:gridCol w:w="164"/>
+        <w:gridCol w:w="9136"/>
+      </w:tblGrid>
+      <w:tr>
+        <w:trPr>
+          <w:trHeight w:val="345"/>
+        </w:trPr>
+        <w:tc>
+          <w:tcPr>
+            <w:tcW w:w="164" w:type="dxa"/>
+            <w:tcBorders>
+              <w:right w:val="single" w:sz="4" w:space="0" w:color="009900"/>
+            </w:tcBorders>
+            <w:shd w:val="clear" w:color="auto" w:fill="009900"/>
+            <w:tcMar>
+              <w:left w:w="0" w:type="dxa"/>
+              <w:right w:w="0" w:type="dxa"/>
+            </w:tcMar>
+          </w:tcPr>
+          <w:p>
+            <w:pPr>
+              <w:rPr>
+                <w:rFonts w:ascii="Segoe UI" w:hAnsi="Segoe UI" w:cs="Segoe UI"/>
+                <w:color w:val="0000FF"/>
+              </w:rPr>
+            </w:pPr>
+          </w:p>
+        </w:tc>
+        <w:tc>
+          <w:tcPr>
+            <w:tcW w:w="9136" w:type="dxa"/>
+            <w:tcBorders>
+              <w:left w:val="single" w:sz="4" w:space="0" w:color="009900"/>
+            </w:tcBorders>
+            <w:shd w:val="clear" w:color="auto" w:fill="FFFFFF" w:themeFill="background1"/>
+            <w:tcMar>
+              <w:top w:w="57" w:type="dxa"/>
+              <w:bottom w:w="57" w:type="dxa"/>
+              <w:right w:w="0" w:type="dxa"/>
+            </w:tcMar>
+            <w:vAlign w:val="center"/>
+          </w:tcPr>
+          <w:p>
+            <w:pPr>
+              <w:spacing w:line="312" w:lineRule="auto"/>
+              <w:rPr>
+                <w:rFonts w:ascii="Consolas" w:hAnsi="Consolas" w:cs="Segoe UI"/>
+              </w:rPr>
+            </w:pPr>
+            <w:r>
+              <w:rPr>
+                <w:rFonts w:ascii="Segoe UI" w:hAnsi="Segoe UI" w:cs="Segoe UI"/>
+                <w:color w:val="0000FF"/>
+              </w:rPr>
+              <w:t xml:space="preserve">  </w:t>
+            </w:r>
+            <w:r>
+              <w:rPr>
+                <w:rFonts w:ascii="Consolas" w:hAnsi="Consolas" w:cs="Segoe UI"/>
+              </w:rPr>
+              <w:t>Math.</w:t>
+            </w:r>
+            <w:r>
+              <w:rPr>
+                <w:rFonts w:ascii="Consolas" w:hAnsi="Consolas" w:cs="Segoe UI"/>
+                <w:color w:val="D60093"/>
+              </w:rPr>
+              <w:t>sqrt</w:t>
+            </w:r>
+            <w:r>
+              <w:rPr>
+                <w:rFonts w:ascii="Consolas" w:hAnsi="Consolas" w:cs="Segoe UI"/>
+              </w:rPr>
+              <w:t>(</w:t>
+            </w:r>
+            <w:r>
+              <w:rPr>
+                <w:rFonts w:ascii="Consolas" w:hAnsi="Consolas" w:cs="Segoe UI"/>
+                <w:color w:val="FF0000"/>
+              </w:rPr>
+              <w:t>64</w:t>
+            </w:r>
+            <w:r>
+              <w:rPr>
+                <w:rFonts w:ascii="Consolas" w:hAnsi="Consolas" w:cs="Segoe UI"/>
+              </w:rPr>
+              <w:t>);</w:t>
+            </w:r>
+          </w:p>
+        </w:tc>
+      </w:tr>
+    </w:tbl>
+    <w:p>
+      <w:pPr>
+        <w:rPr>
+          <w:rFonts w:ascii="Segoe UI" w:hAnsi="Segoe UI" w:cs="Segoe UI"/>
+        </w:rPr>
+      </w:pPr>
+    </w:p>
+    <w:p>
+      <w:pPr>
+        <w:rPr>
+          <w:rFonts w:ascii="Segoe UI" w:hAnsi="Segoe UI" w:cs="Segoe UI"/>
+          <w:b/>
+        </w:rPr>
+      </w:pPr>
+      <w:r>
+        <w:rPr>
+          <w:rFonts w:ascii="Segoe UI" w:hAnsi="Segoe UI" w:cs="Segoe UI"/>
+          <w:b/>
+        </w:rPr>
+        <w:t>Math.</w:t>
+      </w:r>
+      <w:r>
+        <w:rPr>
+          <w:rFonts w:ascii="Segoe UI" w:hAnsi="Segoe UI" w:cs="Segoe UI"/>
+          <w:b/>
+        </w:rPr>
+        <w:t>abs</w:t>
+      </w:r>
+      <w:r>
+        <w:rPr>
+          <w:rFonts w:ascii="Segoe UI" w:hAnsi="Segoe UI" w:cs="Segoe UI"/>
+          <w:b/>
+        </w:rPr>
+        <w:t>(</w:t>
+      </w:r>
+      <w:r>
+        <w:rPr>
+          <w:rFonts w:ascii="Segoe UI" w:hAnsi="Segoe UI" w:cs="Segoe UI"/>
+          <w:b/>
+        </w:rPr>
+        <w:t>x</w:t>
+      </w:r>
+      <w:r>
+        <w:rPr>
+          <w:rFonts w:ascii="Segoe UI" w:hAnsi="Segoe UI" w:cs="Segoe UI"/>
+          <w:b/>
+        </w:rPr>
+        <w:t>)</w:t>
+      </w:r>
+    </w:p>
+    <w:p>
+      <w:pPr>
+        <w:rPr>
+          <w:rFonts w:ascii="Segoe UI" w:hAnsi="Segoe UI" w:cs="Segoe UI"/>
+        </w:rPr>
+      </w:pPr>
+      <w:r>
+        <w:rPr>
+          <w:rFonts w:ascii="Segoe UI" w:hAnsi="Segoe UI" w:cs="Segoe UI"/>
+        </w:rPr>
+        <w:t xml:space="preserve">Phương thức này trả về </w:t>
+      </w:r>
+      <w:r>
+        <w:rPr>
+          <w:rFonts w:ascii="Segoe UI" w:hAnsi="Segoe UI" w:cs="Segoe UI"/>
+        </w:rPr>
+        <w:t>giá trị tuyệt đối của</w:t>
+      </w:r>
+      <w:r>
+        <w:rPr>
+          <w:rFonts w:ascii="Segoe UI" w:hAnsi="Segoe UI" w:cs="Segoe UI"/>
+        </w:rPr>
+        <w:t xml:space="preserve"> x</w:t>
+      </w:r>
+    </w:p>
+    <w:tbl>
+      <w:tblPr>
+        <w:tblStyle w:val="TableGrid"/>
+        <w:tblW w:w="0" w:type="auto"/>
+        <w:tblInd w:w="-5" w:type="dxa"/>
+        <w:shd w:val="clear" w:color="auto" w:fill="009900"/>
+        <w:tblCellMar>
+          <w:left w:w="0" w:type="dxa"/>
+          <w:right w:w="0" w:type="dxa"/>
+        </w:tblCellMar>
+        <w:tblLook w:val="04A0" w:firstRow="1" w:lastRow="0" w:firstColumn="1" w:lastColumn="0" w:noHBand="0" w:noVBand="1"/>
+      </w:tblPr>
+      <w:tblGrid>
+        <w:gridCol w:w="164"/>
+        <w:gridCol w:w="9136"/>
+      </w:tblGrid>
+      <w:tr>
+        <w:trPr>
+          <w:trHeight w:val="345"/>
+        </w:trPr>
+        <w:tc>
+          <w:tcPr>
+            <w:tcW w:w="164" w:type="dxa"/>
+            <w:tcBorders>
+              <w:right w:val="single" w:sz="4" w:space="0" w:color="009900"/>
+            </w:tcBorders>
+            <w:shd w:val="clear" w:color="auto" w:fill="009900"/>
+            <w:tcMar>
+              <w:left w:w="0" w:type="dxa"/>
+              <w:right w:w="0" w:type="dxa"/>
+            </w:tcMar>
+          </w:tcPr>
+          <w:p>
+            <w:pPr>
+              <w:rPr>
+                <w:rFonts w:ascii="Segoe UI" w:hAnsi="Segoe UI" w:cs="Segoe UI"/>
+                <w:color w:val="0000FF"/>
+              </w:rPr>
+            </w:pPr>
+          </w:p>
+        </w:tc>
+        <w:tc>
+          <w:tcPr>
+            <w:tcW w:w="9136" w:type="dxa"/>
+            <w:tcBorders>
+              <w:left w:val="single" w:sz="4" w:space="0" w:color="009900"/>
+            </w:tcBorders>
+            <w:shd w:val="clear" w:color="auto" w:fill="FFFFFF" w:themeFill="background1"/>
+            <w:tcMar>
+              <w:top w:w="57" w:type="dxa"/>
+              <w:bottom w:w="57" w:type="dxa"/>
+              <w:right w:w="0" w:type="dxa"/>
+            </w:tcMar>
+            <w:vAlign w:val="center"/>
+          </w:tcPr>
+          <w:p>
+            <w:pPr>
+              <w:spacing w:line="312" w:lineRule="auto"/>
+              <w:rPr>
+                <w:rFonts w:ascii="Consolas" w:hAnsi="Consolas" w:cs="Segoe UI"/>
+              </w:rPr>
+            </w:pPr>
+            <w:r>
+              <w:rPr>
+                <w:rFonts w:ascii="Segoe UI" w:hAnsi="Segoe UI" w:cs="Segoe UI"/>
+                <w:color w:val="0000FF"/>
+              </w:rPr>
+              <w:t xml:space="preserve">  </w:t>
+            </w:r>
+            <w:r>
+              <w:rPr>
+                <w:rFonts w:ascii="Consolas" w:hAnsi="Consolas" w:cs="Segoe UI"/>
+              </w:rPr>
+              <w:t>Math.</w:t>
+            </w:r>
+            <w:r>
+              <w:rPr>
+                <w:rFonts w:ascii="Consolas" w:hAnsi="Consolas" w:cs="Segoe UI"/>
+                <w:color w:val="D60093"/>
+              </w:rPr>
+              <w:t>abs</w:t>
+            </w:r>
+            <w:r>
+              <w:rPr>
+                <w:rFonts w:ascii="Consolas" w:hAnsi="Consolas" w:cs="Segoe UI"/>
+              </w:rPr>
+              <w:t>(</w:t>
+            </w:r>
+            <w:r>
+              <w:rPr>
+                <w:rFonts w:ascii="Consolas" w:hAnsi="Consolas" w:cs="Segoe UI"/>
+              </w:rPr>
+              <w:t>-</w:t>
+            </w:r>
+            <w:r>
+              <w:rPr>
+                <w:rFonts w:ascii="Consolas" w:hAnsi="Consolas" w:cs="Segoe UI"/>
+                <w:color w:val="FF0000"/>
+              </w:rPr>
+              <w:t>4</w:t>
+            </w:r>
+            <w:r>
+              <w:rPr>
+                <w:rFonts w:ascii="Consolas" w:hAnsi="Consolas" w:cs="Segoe UI"/>
+                <w:color w:val="FF0000"/>
+              </w:rPr>
+              <w:t>.7</w:t>
+            </w:r>
+            <w:r>
+              <w:rPr>
+                <w:rFonts w:ascii="Consolas" w:hAnsi="Consolas" w:cs="Segoe UI"/>
+              </w:rPr>
+              <w:t>);</w:t>
+            </w:r>
+          </w:p>
+        </w:tc>
+      </w:tr>
+    </w:tbl>
+    <w:p>
+      <w:pPr>
+        <w:rPr>
+          <w:rFonts w:ascii="Segoe UI" w:hAnsi="Segoe UI" w:cs="Segoe UI"/>
+        </w:rPr>
+      </w:pPr>
+    </w:p>
+    <w:p>
+      <w:pPr>
+        <w:rPr>
+          <w:rFonts w:ascii="Segoe UI" w:hAnsi="Segoe UI" w:cs="Segoe UI"/>
+          <w:b/>
+        </w:rPr>
+      </w:pPr>
+      <w:r>
+        <w:rPr>
+          <w:rFonts w:ascii="Segoe UI" w:hAnsi="Segoe UI" w:cs="Segoe UI"/>
+          <w:b/>
+        </w:rPr>
+        <w:t>Math.</w:t>
+      </w:r>
+      <w:r>
+        <w:rPr>
+          <w:rFonts w:ascii="Segoe UI" w:hAnsi="Segoe UI" w:cs="Segoe UI"/>
+          <w:b/>
+        </w:rPr>
+        <w:t>random</w:t>
+      </w:r>
+      <w:r>
+        <w:rPr>
+          <w:rFonts w:ascii="Segoe UI" w:hAnsi="Segoe UI" w:cs="Segoe UI"/>
+          <w:b/>
+        </w:rPr>
+        <w:t>()</w:t>
+      </w:r>
+    </w:p>
+    <w:p>
+      <w:pPr>
+        <w:rPr>
+          <w:rFonts w:ascii="Segoe UI" w:hAnsi="Segoe UI" w:cs="Segoe UI"/>
+        </w:rPr>
+      </w:pPr>
+      <w:r>
+        <w:rPr>
+          <w:rFonts w:ascii="Segoe UI" w:hAnsi="Segoe UI" w:cs="Segoe UI"/>
+        </w:rPr>
+        <w:t xml:space="preserve">Phương thức này trả về </w:t>
+      </w:r>
+      <w:r>
+        <w:rPr>
+          <w:rFonts w:ascii="Segoe UI" w:hAnsi="Segoe UI" w:cs="Segoe UI"/>
+        </w:rPr>
+        <w:t>số ngẫu nhiên nằm giữa 0 và 1</w:t>
+      </w:r>
+    </w:p>
+    <w:tbl>
+      <w:tblPr>
+        <w:tblStyle w:val="TableGrid"/>
+        <w:tblW w:w="0" w:type="auto"/>
+        <w:tblInd w:w="-5" w:type="dxa"/>
+        <w:shd w:val="clear" w:color="auto" w:fill="009900"/>
+        <w:tblCellMar>
+          <w:left w:w="0" w:type="dxa"/>
+          <w:right w:w="0" w:type="dxa"/>
+        </w:tblCellMar>
+        <w:tblLook w:val="04A0" w:firstRow="1" w:lastRow="0" w:firstColumn="1" w:lastColumn="0" w:noHBand="0" w:noVBand="1"/>
+      </w:tblPr>
+      <w:tblGrid>
+        <w:gridCol w:w="164"/>
+        <w:gridCol w:w="9136"/>
+      </w:tblGrid>
+      <w:tr>
+        <w:trPr>
+          <w:trHeight w:val="345"/>
+        </w:trPr>
+        <w:tc>
+          <w:tcPr>
+            <w:tcW w:w="164" w:type="dxa"/>
+            <w:tcBorders>
+              <w:right w:val="single" w:sz="4" w:space="0" w:color="009900"/>
+            </w:tcBorders>
+            <w:shd w:val="clear" w:color="auto" w:fill="009900"/>
+            <w:tcMar>
+              <w:left w:w="0" w:type="dxa"/>
+              <w:right w:w="0" w:type="dxa"/>
+            </w:tcMar>
+          </w:tcPr>
+          <w:p>
+            <w:pPr>
+              <w:rPr>
+                <w:rFonts w:ascii="Segoe UI" w:hAnsi="Segoe UI" w:cs="Segoe UI"/>
+                <w:color w:val="0000FF"/>
+              </w:rPr>
+            </w:pPr>
+          </w:p>
+        </w:tc>
+        <w:tc>
+          <w:tcPr>
+            <w:tcW w:w="9136" w:type="dxa"/>
+            <w:tcBorders>
+              <w:left w:val="single" w:sz="4" w:space="0" w:color="009900"/>
+            </w:tcBorders>
+            <w:shd w:val="clear" w:color="auto" w:fill="FFFFFF" w:themeFill="background1"/>
+            <w:tcMar>
+              <w:top w:w="57" w:type="dxa"/>
+              <w:bottom w:w="57" w:type="dxa"/>
+              <w:right w:w="0" w:type="dxa"/>
+            </w:tcMar>
+            <w:vAlign w:val="center"/>
+          </w:tcPr>
+          <w:p>
+            <w:pPr>
+              <w:spacing w:line="312" w:lineRule="auto"/>
+              <w:rPr>
+                <w:rFonts w:ascii="Consolas" w:hAnsi="Consolas" w:cs="Segoe UI"/>
+              </w:rPr>
+            </w:pPr>
+            <w:r>
+              <w:rPr>
+                <w:rFonts w:ascii="Segoe UI" w:hAnsi="Segoe UI" w:cs="Segoe UI"/>
+                <w:color w:val="0000FF"/>
+              </w:rPr>
+              <w:t xml:space="preserve">  </w:t>
+            </w:r>
+            <w:r>
+              <w:rPr>
+                <w:rFonts w:ascii="Consolas" w:hAnsi="Consolas" w:cs="Segoe UI"/>
+              </w:rPr>
+              <w:t>Math.</w:t>
+            </w:r>
+            <w:r>
+              <w:rPr>
+                <w:rFonts w:ascii="Consolas" w:hAnsi="Consolas" w:cs="Segoe UI"/>
+                <w:color w:val="D60093"/>
+              </w:rPr>
+              <w:t>random</w:t>
+            </w:r>
+            <w:r>
+              <w:rPr>
+                <w:rFonts w:ascii="Consolas" w:hAnsi="Consolas" w:cs="Segoe UI"/>
+              </w:rPr>
+              <w:t>();</w:t>
+            </w:r>
+          </w:p>
+        </w:tc>
+      </w:tr>
+    </w:tbl>
+    <w:p>
+      <w:pPr>
+        <w:rPr>
+          <w:rFonts w:ascii="Segoe UI" w:hAnsi="Segoe UI" w:cs="Segoe UI"/>
+        </w:rPr>
+      </w:pPr>
+    </w:p>
+    <w:p>
+      <w:pPr>
+        <w:rPr>
+          <w:rFonts w:ascii="Segoe UI" w:eastAsiaTheme="majorEastAsia" w:hAnsi="Segoe UI" w:cs="Segoe UI"/>
+          <w:b/>
+          <w:color w:val="2E74B5" w:themeColor="accent1" w:themeShade="BF"/>
+          <w:sz w:val="24"/>
+          <w:szCs w:val="24"/>
+        </w:rPr>
+      </w:pPr>
+      <w:r>
+        <w:rPr>
+          <w:rFonts w:ascii="Segoe UI" w:hAnsi="Segoe UI" w:cs="Segoe UI"/>
+          <w:b/>
+          <w:sz w:val="24"/>
+          <w:szCs w:val="24"/>
+        </w:rPr>
+        <w:br w:type="page"/>
+      </w:r>
+    </w:p>
+    <w:p>
+      <w:pPr>
+        <w:pStyle w:val="Heading1"/>
+        <w:spacing w:before="120" w:after="120" w:line="312" w:lineRule="auto"/>
+        <w:rPr>
+          <w:rFonts w:ascii="Segoe UI" w:hAnsi="Segoe UI" w:cs="Segoe UI"/>
+          <w:b/>
+          <w:sz w:val="24"/>
+          <w:szCs w:val="24"/>
+        </w:rPr>
+      </w:pPr>
+      <w:r>
+        <w:rPr>
+          <w:rFonts w:ascii="Segoe UI" w:hAnsi="Segoe UI" w:cs="Segoe UI"/>
+          <w:b/>
+          <w:sz w:val="24"/>
+          <w:szCs w:val="24"/>
+        </w:rPr>
+        <w:lastRenderedPageBreak/>
+        <w:t>Java Booleans</w:t>
+      </w:r>
+    </w:p>
+    <w:p>
+      <w:pPr>
+        <w:rPr>
+          <w:rFonts w:ascii="Segoe UI" w:hAnsi="Segoe UI" w:cs="Segoe UI"/>
+          <w:b/>
+        </w:rPr>
+      </w:pPr>
+      <w:r>
+        <w:rPr>
+          <w:rFonts w:ascii="Segoe UI" w:hAnsi="Segoe UI" w:cs="Segoe UI"/>
+          <w:b/>
+        </w:rPr>
+        <w:t>Java Booleans</w:t>
+      </w:r>
+    </w:p>
+    <w:p>
+      <w:pPr>
+        <w:rPr>
+          <w:rFonts w:ascii="Segoe UI" w:hAnsi="Segoe UI" w:cs="Segoe UI"/>
+        </w:rPr>
+      </w:pPr>
+      <w:r>
+        <w:rPr>
+          <w:rFonts w:ascii="Segoe UI" w:hAnsi="Segoe UI" w:cs="Segoe UI"/>
+        </w:rPr>
+        <w:t>Trong lập trình thì việc cần một loại dữ liệu chỉ có 2 giá trị là cần thiết và được sử dụng thường xuyên:</w:t>
+      </w:r>
+    </w:p>
+    <w:p>
+      <w:pPr>
+        <w:pStyle w:val="ListParagraph"/>
+        <w:numPr>
+          <w:ilvl w:val="0"/>
+          <w:numId w:val="14"/>
+        </w:numPr>
+        <w:rPr>
+          <w:rFonts w:ascii="Segoe UI" w:hAnsi="Segoe UI" w:cs="Segoe UI"/>
+        </w:rPr>
+      </w:pPr>
+      <w:r>
+        <w:rPr>
+          <w:rFonts w:ascii="Segoe UI" w:hAnsi="Segoe UI" w:cs="Segoe UI"/>
+        </w:rPr>
+        <w:t>YES/</w:t>
+      </w:r>
+      <w:r>
+        <w:rPr>
+          <w:rFonts w:ascii="Segoe UI" w:hAnsi="Segoe UI" w:cs="Segoe UI"/>
+        </w:rPr>
+        <w:t xml:space="preserve"> </w:t>
+      </w:r>
+      <w:r>
+        <w:rPr>
+          <w:rFonts w:ascii="Segoe UI" w:hAnsi="Segoe UI" w:cs="Segoe UI"/>
+        </w:rPr>
+        <w:t>NO</w:t>
+      </w:r>
+    </w:p>
+    <w:p>
+      <w:pPr>
+        <w:pStyle w:val="ListParagraph"/>
+        <w:numPr>
+          <w:ilvl w:val="0"/>
+          <w:numId w:val="14"/>
+        </w:numPr>
+        <w:rPr>
+          <w:rFonts w:ascii="Segoe UI" w:hAnsi="Segoe UI" w:cs="Segoe UI"/>
+        </w:rPr>
+      </w:pPr>
+      <w:r>
+        <w:rPr>
+          <w:rFonts w:ascii="Segoe UI" w:hAnsi="Segoe UI" w:cs="Segoe UI"/>
+        </w:rPr>
+        <w:t>ON/</w:t>
+      </w:r>
+      <w:r>
+        <w:rPr>
+          <w:rFonts w:ascii="Segoe UI" w:hAnsi="Segoe UI" w:cs="Segoe UI"/>
+        </w:rPr>
+        <w:t xml:space="preserve"> </w:t>
+      </w:r>
+      <w:r>
+        <w:rPr>
+          <w:rFonts w:ascii="Segoe UI" w:hAnsi="Segoe UI" w:cs="Segoe UI"/>
+        </w:rPr>
+        <w:t>OFF</w:t>
+      </w:r>
+    </w:p>
+    <w:p>
+      <w:pPr>
+        <w:pStyle w:val="ListParagraph"/>
+        <w:numPr>
+          <w:ilvl w:val="0"/>
+          <w:numId w:val="14"/>
+        </w:numPr>
+        <w:rPr>
+          <w:rFonts w:ascii="Segoe UI" w:hAnsi="Segoe UI" w:cs="Segoe UI"/>
+        </w:rPr>
+      </w:pPr>
+      <w:r>
+        <w:rPr>
+          <w:rFonts w:ascii="Segoe UI" w:hAnsi="Segoe UI" w:cs="Segoe UI"/>
+        </w:rPr>
+        <w:t>TRUE/</w:t>
+      </w:r>
+      <w:r>
+        <w:rPr>
+          <w:rFonts w:ascii="Segoe UI" w:hAnsi="Segoe UI" w:cs="Segoe UI"/>
+        </w:rPr>
+        <w:t xml:space="preserve"> </w:t>
+      </w:r>
+      <w:r>
+        <w:rPr>
+          <w:rFonts w:ascii="Segoe UI" w:hAnsi="Segoe UI" w:cs="Segoe UI"/>
+        </w:rPr>
+        <w:t>FALSE</w:t>
+      </w:r>
+    </w:p>
+    <w:p>
+      <w:pPr>
+        <w:rPr>
+          <w:rFonts w:ascii="Segoe UI" w:hAnsi="Segoe UI" w:cs="Segoe UI"/>
+        </w:rPr>
+      </w:pPr>
+      <w:r>
+        <w:rPr>
+          <w:rFonts w:ascii="Segoe UI" w:hAnsi="Segoe UI" w:cs="Segoe UI"/>
+        </w:rPr>
+        <w:t xml:space="preserve">Java có kiểu </w:t>
+      </w:r>
+      <w:r>
+        <w:rPr>
+          <w:rFonts w:ascii="Segoe UI" w:hAnsi="Segoe UI" w:cs="Segoe UI"/>
+          <w:color w:val="FF0000"/>
+          <w:shd w:val="pct15" w:color="auto" w:fill="FFFFFF"/>
+        </w:rPr>
+        <w:t>boolean</w:t>
+      </w:r>
+      <w:r>
+        <w:rPr>
+          <w:rFonts w:ascii="Segoe UI" w:hAnsi="Segoe UI" w:cs="Segoe UI"/>
+        </w:rPr>
+        <w:t xml:space="preserve">, có 2 giá trị </w:t>
+      </w:r>
+      <w:r>
+        <w:rPr>
+          <w:rFonts w:ascii="Segoe UI" w:hAnsi="Segoe UI" w:cs="Segoe UI"/>
+          <w:color w:val="FF0000"/>
+          <w:shd w:val="pct15" w:color="auto" w:fill="FFFFFF"/>
+        </w:rPr>
+        <w:t>true</w:t>
+      </w:r>
+      <w:r>
+        <w:rPr>
+          <w:rFonts w:ascii="Segoe UI" w:hAnsi="Segoe UI" w:cs="Segoe UI"/>
+        </w:rPr>
+        <w:t xml:space="preserve"> và </w:t>
+      </w:r>
+      <w:r>
+        <w:rPr>
+          <w:rFonts w:ascii="Segoe UI" w:hAnsi="Segoe UI" w:cs="Segoe UI"/>
+          <w:color w:val="FF0000"/>
+          <w:shd w:val="pct15" w:color="auto" w:fill="FFFFFF"/>
+        </w:rPr>
+        <w:t>false</w:t>
+      </w:r>
+      <w:r>
+        <w:rPr>
+          <w:rFonts w:ascii="Segoe UI" w:hAnsi="Segoe UI" w:cs="Segoe UI"/>
+        </w:rPr>
+        <w:t>.</w:t>
+      </w:r>
+    </w:p>
+    <w:p>
+      <w:pPr>
+        <w:rPr>
+          <w:rFonts w:ascii="Segoe UI" w:hAnsi="Segoe UI" w:cs="Segoe UI"/>
+          <w:b/>
+        </w:rPr>
+      </w:pPr>
+      <w:r>
+        <w:rPr>
+          <w:rFonts w:ascii="Segoe UI" w:hAnsi="Segoe UI" w:cs="Segoe UI"/>
+          <w:b/>
+        </w:rPr>
+        <w:t>Boolean Values</w:t>
+      </w:r>
+    </w:p>
+    <w:p>
+      <w:pPr>
+        <w:rPr>
+          <w:rFonts w:ascii="Segoe UI" w:hAnsi="Segoe UI" w:cs="Segoe UI"/>
+        </w:rPr>
+      </w:pPr>
+      <w:r>
+        <w:rPr>
+          <w:rFonts w:ascii="Segoe UI" w:hAnsi="Segoe UI" w:cs="Segoe UI"/>
+        </w:rPr>
+        <w:t>Ví dụ:</w:t>
+      </w:r>
+    </w:p>
+    <w:tbl>
+      <w:tblPr>
+        <w:tblStyle w:val="TableGrid"/>
+        <w:tblW w:w="0" w:type="auto"/>
+        <w:tblInd w:w="-5" w:type="dxa"/>
+        <w:shd w:val="clear" w:color="auto" w:fill="009900"/>
+        <w:tblCellMar>
+          <w:left w:w="0" w:type="dxa"/>
+          <w:right w:w="0" w:type="dxa"/>
+        </w:tblCellMar>
+        <w:tblLook w:val="04A0" w:firstRow="1" w:lastRow="0" w:firstColumn="1" w:lastColumn="0" w:noHBand="0" w:noVBand="1"/>
+      </w:tblPr>
+      <w:tblGrid>
+        <w:gridCol w:w="164"/>
+        <w:gridCol w:w="9136"/>
+      </w:tblGrid>
+      <w:tr>
+        <w:trPr>
+          <w:trHeight w:val="345"/>
+        </w:trPr>
+        <w:tc>
+          <w:tcPr>
+            <w:tcW w:w="164" w:type="dxa"/>
+            <w:tcBorders>
+              <w:right w:val="single" w:sz="4" w:space="0" w:color="009900"/>
+            </w:tcBorders>
+            <w:shd w:val="clear" w:color="auto" w:fill="009900"/>
+            <w:tcMar>
+              <w:left w:w="0" w:type="dxa"/>
+              <w:right w:w="0" w:type="dxa"/>
+            </w:tcMar>
+          </w:tcPr>
+          <w:p>
+            <w:pPr>
+              <w:rPr>
+                <w:rFonts w:ascii="Segoe UI" w:hAnsi="Segoe UI" w:cs="Segoe UI"/>
+                <w:color w:val="0000FF"/>
+              </w:rPr>
+            </w:pPr>
+          </w:p>
+        </w:tc>
+        <w:tc>
+          <w:tcPr>
+            <w:tcW w:w="9136" w:type="dxa"/>
+            <w:tcBorders>
+              <w:left w:val="single" w:sz="4" w:space="0" w:color="009900"/>
+            </w:tcBorders>
+            <w:shd w:val="clear" w:color="auto" w:fill="FFFFFF" w:themeFill="background1"/>
+            <w:tcMar>
+              <w:top w:w="57" w:type="dxa"/>
+              <w:bottom w:w="57" w:type="dxa"/>
+              <w:right w:w="0" w:type="dxa"/>
+            </w:tcMar>
+            <w:vAlign w:val="center"/>
+          </w:tcPr>
+          <w:p>
+            <w:pPr>
+              <w:spacing w:line="312" w:lineRule="auto"/>
+              <w:rPr>
+                <w:rFonts w:ascii="Consolas" w:hAnsi="Consolas" w:cs="Segoe UI"/>
+              </w:rPr>
+            </w:pPr>
+            <w:r>
+              <w:rPr>
+                <w:rFonts w:ascii="Segoe UI" w:hAnsi="Segoe UI" w:cs="Segoe UI"/>
+                <w:color w:val="0000FF"/>
+              </w:rPr>
+              <w:t xml:space="preserve">  </w:t>
+            </w:r>
+            <w:r>
+              <w:rPr>
+                <w:rFonts w:ascii="Consolas" w:hAnsi="Consolas" w:cs="Segoe UI"/>
+                <w:color w:val="0000FF"/>
+              </w:rPr>
+              <w:t>boolean</w:t>
+            </w:r>
+            <w:r>
+              <w:rPr>
+                <w:rFonts w:ascii="Consolas" w:hAnsi="Consolas" w:cs="Segoe UI"/>
+                <w:color w:val="0000FF"/>
+              </w:rPr>
+              <w:t xml:space="preserve"> </w:t>
+            </w:r>
+            <w:r>
+              <w:rPr>
+                <w:rFonts w:ascii="Consolas" w:hAnsi="Consolas" w:cs="Segoe UI"/>
+              </w:rPr>
+              <w:t>isJavaFun</w:t>
+            </w:r>
+            <w:r>
+              <w:rPr>
+                <w:rFonts w:ascii="Consolas" w:hAnsi="Consolas" w:cs="Segoe UI"/>
+              </w:rPr>
+              <w:t xml:space="preserve"> </w:t>
+            </w:r>
+            <w:r>
+              <w:rPr>
+                <w:rFonts w:ascii="Consolas" w:hAnsi="Consolas" w:cs="Segoe UI"/>
+              </w:rPr>
+              <w:t>=</w:t>
+            </w:r>
+            <w:r>
+              <w:rPr>
+                <w:rFonts w:ascii="Consolas" w:hAnsi="Consolas" w:cs="Segoe UI"/>
+              </w:rPr>
+              <w:t xml:space="preserve"> </w:t>
+            </w:r>
+            <w:r>
+              <w:rPr>
+                <w:rFonts w:ascii="Consolas" w:hAnsi="Consolas" w:cs="Segoe UI"/>
+                <w:color w:val="0000FF"/>
+              </w:rPr>
+              <w:t>true</w:t>
+            </w:r>
+            <w:r>
+              <w:rPr>
+                <w:rFonts w:ascii="Consolas" w:hAnsi="Consolas" w:cs="Segoe UI"/>
+              </w:rPr>
+              <w:t>;</w:t>
+            </w:r>
+          </w:p>
+          <w:p>
+            <w:pPr>
+              <w:spacing w:line="312" w:lineRule="auto"/>
+              <w:rPr>
+                <w:rFonts w:ascii="Consolas" w:hAnsi="Consolas" w:cs="Segoe UI"/>
+              </w:rPr>
+            </w:pPr>
+            <w:r>
+              <w:rPr>
+                <w:rFonts w:ascii="Consolas" w:hAnsi="Consolas" w:cs="Segoe UI"/>
+              </w:rPr>
+              <w:t xml:space="preserve"> </w:t>
+            </w:r>
+            <w:r>
+              <w:rPr>
+                <w:rFonts w:ascii="Consolas" w:hAnsi="Consolas" w:cs="Segoe UI"/>
+                <w:color w:val="0000FF"/>
+              </w:rPr>
+              <w:t xml:space="preserve">boolean </w:t>
+            </w:r>
+            <w:r>
+              <w:rPr>
+                <w:rFonts w:ascii="Consolas" w:hAnsi="Consolas" w:cs="Segoe UI"/>
+              </w:rPr>
+              <w:t xml:space="preserve">isFishTasty = </w:t>
+            </w:r>
+            <w:r>
+              <w:rPr>
+                <w:rFonts w:ascii="Consolas" w:hAnsi="Consolas" w:cs="Segoe UI"/>
+                <w:color w:val="0000FF"/>
+              </w:rPr>
+              <w:t>false</w:t>
+            </w:r>
+            <w:r>
+              <w:rPr>
+                <w:rFonts w:ascii="Consolas" w:hAnsi="Consolas" w:cs="Segoe UI"/>
+              </w:rPr>
+              <w:t>;</w:t>
+            </w:r>
+          </w:p>
+          <w:p>
+            <w:pPr>
+              <w:spacing w:line="312" w:lineRule="auto"/>
+              <w:rPr>
+                <w:rFonts w:ascii="Consolas" w:hAnsi="Consolas" w:cs="Segoe UI"/>
+              </w:rPr>
+            </w:pPr>
+            <w:r>
+              <w:rPr>
+                <w:rFonts w:ascii="Consolas" w:hAnsi="Consolas" w:cs="Segoe UI"/>
+              </w:rPr>
+              <w:t xml:space="preserve"> System.out.println(isJavaFun);</w:t>
+            </w:r>
+          </w:p>
+          <w:p>
+            <w:pPr>
+              <w:spacing w:line="312" w:lineRule="auto"/>
+              <w:rPr>
+                <w:rFonts w:ascii="Consolas" w:hAnsi="Consolas" w:cs="Segoe UI"/>
+              </w:rPr>
+            </w:pPr>
+            <w:r>
+              <w:rPr>
+                <w:rFonts w:ascii="Consolas" w:hAnsi="Consolas" w:cs="Segoe UI"/>
+              </w:rPr>
+              <w:t xml:space="preserve"> System.out.println(isFishTasty);</w:t>
+            </w:r>
+          </w:p>
+        </w:tc>
+      </w:tr>
+    </w:tbl>
+    <w:p>
+      <w:pPr>
+        <w:rPr>
+          <w:rFonts w:ascii="Segoe UI" w:hAnsi="Segoe UI" w:cs="Segoe UI"/>
+        </w:rPr>
+      </w:pPr>
+    </w:p>
+    <w:p>
+      <w:pPr>
+        <w:rPr>
+          <w:rFonts w:ascii="Segoe UI" w:hAnsi="Segoe UI" w:cs="Segoe UI"/>
+          <w:b/>
+        </w:rPr>
+      </w:pPr>
+      <w:r>
+        <w:rPr>
+          <w:rFonts w:ascii="Segoe UI" w:hAnsi="Segoe UI" w:cs="Segoe UI"/>
+          <w:b/>
+        </w:rPr>
+        <w:t>Boolean Expression (Biểu thức)</w:t>
+      </w:r>
+    </w:p>
+    <w:p>
+      <w:pPr>
+        <w:rPr>
+          <w:rFonts w:ascii="Segoe UI" w:hAnsi="Segoe UI" w:cs="Segoe UI"/>
+        </w:rPr>
+      </w:pPr>
+      <w:r>
+        <w:rPr>
+          <w:rFonts w:ascii="Segoe UI" w:hAnsi="Segoe UI" w:cs="Segoe UI"/>
+        </w:rPr>
+        <w:t xml:space="preserve">Một biểu thức boolean là biểu thức Java trả về giá trị Boolean: </w:t>
+      </w:r>
+      <w:r>
+        <w:rPr>
+          <w:rFonts w:ascii="Segoe UI" w:hAnsi="Segoe UI" w:cs="Segoe UI"/>
+          <w:color w:val="FF0000"/>
+          <w:shd w:val="pct15" w:color="auto" w:fill="FFFFFF"/>
+        </w:rPr>
+        <w:t>true</w:t>
+      </w:r>
+      <w:r>
+        <w:rPr>
+          <w:rFonts w:ascii="Segoe UI" w:hAnsi="Segoe UI" w:cs="Segoe UI"/>
+          <w:color w:val="FF0000"/>
+        </w:rPr>
+        <w:t xml:space="preserve"> </w:t>
+      </w:r>
+      <w:r>
+        <w:rPr>
+          <w:rFonts w:ascii="Segoe UI" w:hAnsi="Segoe UI" w:cs="Segoe UI"/>
+        </w:rPr>
+        <w:t xml:space="preserve">hoặc </w:t>
+      </w:r>
+      <w:r>
+        <w:rPr>
+          <w:rFonts w:ascii="Segoe UI" w:hAnsi="Segoe UI" w:cs="Segoe UI"/>
+          <w:color w:val="FF0000"/>
+          <w:shd w:val="pct15" w:color="auto" w:fill="FFFFFF"/>
+        </w:rPr>
+        <w:t>false</w:t>
+      </w:r>
+      <w:r>
+        <w:rPr>
+          <w:rFonts w:ascii="Segoe UI" w:hAnsi="Segoe UI" w:cs="Segoe UI"/>
+        </w:rPr>
+        <w:t>.</w:t>
+      </w:r>
+    </w:p>
+    <w:tbl>
+      <w:tblPr>
+        <w:tblStyle w:val="TableGrid"/>
+        <w:tblW w:w="0" w:type="auto"/>
+        <w:tblInd w:w="-5" w:type="dxa"/>
+        <w:shd w:val="clear" w:color="auto" w:fill="009900"/>
+        <w:tblCellMar>
+          <w:left w:w="0" w:type="dxa"/>
+          <w:right w:w="0" w:type="dxa"/>
+        </w:tblCellMar>
+        <w:tblLook w:val="04A0" w:firstRow="1" w:lastRow="0" w:firstColumn="1" w:lastColumn="0" w:noHBand="0" w:noVBand="1"/>
+      </w:tblPr>
+      <w:tblGrid>
+        <w:gridCol w:w="164"/>
+        <w:gridCol w:w="9136"/>
+      </w:tblGrid>
+      <w:tr>
+        <w:trPr>
+          <w:trHeight w:val="345"/>
+        </w:trPr>
+        <w:tc>
+          <w:tcPr>
+            <w:tcW w:w="164" w:type="dxa"/>
+            <w:tcBorders>
+              <w:right w:val="single" w:sz="4" w:space="0" w:color="009900"/>
+            </w:tcBorders>
+            <w:shd w:val="clear" w:color="auto" w:fill="009900"/>
+            <w:tcMar>
+              <w:left w:w="0" w:type="dxa"/>
+              <w:right w:w="0" w:type="dxa"/>
+            </w:tcMar>
+          </w:tcPr>
+          <w:p>
+            <w:pPr>
+              <w:rPr>
+                <w:rFonts w:ascii="Segoe UI" w:hAnsi="Segoe UI" w:cs="Segoe UI"/>
+                <w:color w:val="0000FF"/>
+              </w:rPr>
+            </w:pPr>
+          </w:p>
+        </w:tc>
+        <w:tc>
+          <w:tcPr>
+            <w:tcW w:w="9136" w:type="dxa"/>
+            <w:tcBorders>
+              <w:left w:val="single" w:sz="4" w:space="0" w:color="009900"/>
+            </w:tcBorders>
+            <w:shd w:val="clear" w:color="auto" w:fill="FFFFFF" w:themeFill="background1"/>
+            <w:tcMar>
+              <w:top w:w="57" w:type="dxa"/>
+              <w:bottom w:w="57" w:type="dxa"/>
+              <w:right w:w="0" w:type="dxa"/>
+            </w:tcMar>
+            <w:vAlign w:val="center"/>
+          </w:tcPr>
+          <w:p>
+            <w:pPr>
+              <w:spacing w:line="312" w:lineRule="auto"/>
+              <w:rPr>
+                <w:rFonts w:ascii="Consolas" w:hAnsi="Consolas" w:cs="Segoe UI"/>
+              </w:rPr>
+            </w:pPr>
+            <w:r>
+              <w:rPr>
+                <w:rFonts w:ascii="Segoe UI" w:hAnsi="Segoe UI" w:cs="Segoe UI"/>
+                <w:color w:val="0000FF"/>
+              </w:rPr>
+              <w:t xml:space="preserve">  </w:t>
+            </w:r>
+            <w:r>
+              <w:rPr>
+                <w:rFonts w:ascii="Consolas" w:hAnsi="Consolas" w:cs="Segoe UI"/>
+                <w:color w:val="0000FF"/>
+              </w:rPr>
+              <w:t>int</w:t>
+            </w:r>
+            <w:r>
+              <w:rPr>
+                <w:rFonts w:ascii="Consolas" w:hAnsi="Consolas" w:cs="Segoe UI"/>
+                <w:color w:val="0000FF"/>
+              </w:rPr>
+              <w:t xml:space="preserve"> </w:t>
+            </w:r>
+            <w:r>
+              <w:rPr>
+                <w:rFonts w:ascii="Consolas" w:hAnsi="Consolas" w:cs="Segoe UI"/>
+              </w:rPr>
+              <w:t xml:space="preserve">x </w:t>
+            </w:r>
+            <w:r>
+              <w:rPr>
+                <w:rFonts w:ascii="Consolas" w:hAnsi="Consolas" w:cs="Segoe UI"/>
+              </w:rPr>
+              <w:t>=</w:t>
+            </w:r>
+            <w:r>
+              <w:rPr>
+                <w:rFonts w:ascii="Consolas" w:hAnsi="Consolas" w:cs="Segoe UI"/>
+              </w:rPr>
+              <w:t xml:space="preserve"> </w:t>
+            </w:r>
+            <w:r>
+              <w:rPr>
+                <w:rFonts w:ascii="Consolas" w:hAnsi="Consolas" w:cs="Segoe UI"/>
+                <w:color w:val="FF0000"/>
+              </w:rPr>
+              <w:t>10</w:t>
+            </w:r>
+            <w:r>
+              <w:rPr>
+                <w:rFonts w:ascii="Consolas" w:hAnsi="Consolas" w:cs="Segoe UI"/>
+              </w:rPr>
+              <w:t>;</w:t>
+            </w:r>
+          </w:p>
+          <w:p>
+            <w:pPr>
+              <w:spacing w:line="312" w:lineRule="auto"/>
+              <w:rPr>
+                <w:rFonts w:ascii="Consolas" w:hAnsi="Consolas" w:cs="Segoe UI"/>
+              </w:rPr>
+            </w:pPr>
+            <w:r>
+              <w:rPr>
+                <w:rFonts w:ascii="Consolas" w:hAnsi="Consolas" w:cs="Segoe UI"/>
+              </w:rPr>
+              <w:t xml:space="preserve"> </w:t>
+            </w:r>
+            <w:r>
+              <w:rPr>
+                <w:rFonts w:ascii="Consolas" w:hAnsi="Consolas" w:cs="Segoe UI"/>
+                <w:color w:val="0000FF"/>
+              </w:rPr>
+              <w:t>int</w:t>
+            </w:r>
+            <w:r>
+              <w:rPr>
+                <w:rFonts w:ascii="Consolas" w:hAnsi="Consolas" w:cs="Segoe UI"/>
+                <w:color w:val="0000FF"/>
+              </w:rPr>
+              <w:t xml:space="preserve"> </w:t>
+            </w:r>
+            <w:r>
+              <w:rPr>
+                <w:rFonts w:ascii="Consolas" w:hAnsi="Consolas" w:cs="Segoe UI"/>
+              </w:rPr>
+              <w:t xml:space="preserve">y </w:t>
+            </w:r>
+            <w:r>
+              <w:rPr>
+                <w:rFonts w:ascii="Consolas" w:hAnsi="Consolas" w:cs="Segoe UI"/>
+              </w:rPr>
+              <w:t xml:space="preserve">= </w:t>
+            </w:r>
+            <w:r>
+              <w:rPr>
+                <w:rFonts w:ascii="Consolas" w:hAnsi="Consolas" w:cs="Segoe UI"/>
+                <w:color w:val="FF0000"/>
+              </w:rPr>
+              <w:t>9</w:t>
+            </w:r>
+            <w:r>
+              <w:rPr>
+                <w:rFonts w:ascii="Consolas" w:hAnsi="Consolas" w:cs="Segoe UI"/>
+              </w:rPr>
+              <w:t>;</w:t>
+            </w:r>
+          </w:p>
+          <w:p>
+            <w:pPr>
+              <w:spacing w:line="312" w:lineRule="auto"/>
+              <w:rPr>
+                <w:rFonts w:ascii="Consolas" w:hAnsi="Consolas" w:cs="Segoe UI"/>
+              </w:rPr>
+            </w:pPr>
+            <w:r>
+              <w:rPr>
+                <w:rFonts w:ascii="Consolas" w:hAnsi="Consolas" w:cs="Segoe UI"/>
+              </w:rPr>
+              <w:t xml:space="preserve"> System.out.println(</w:t>
+            </w:r>
+            <w:r>
+              <w:rPr>
+                <w:rFonts w:ascii="Consolas" w:hAnsi="Consolas" w:cs="Segoe UI"/>
+              </w:rPr>
+              <w:t>x &gt; y</w:t>
+            </w:r>
+            <w:r>
+              <w:rPr>
+                <w:rFonts w:ascii="Consolas" w:hAnsi="Consolas" w:cs="Segoe UI"/>
+              </w:rPr>
+              <w:t>);</w:t>
+            </w:r>
+            <w:r>
+              <w:rPr>
+                <w:rFonts w:ascii="Consolas" w:hAnsi="Consolas" w:cs="Segoe UI"/>
+              </w:rPr>
+              <w:t xml:space="preserve"> </w:t>
+            </w:r>
+            <w:r>
+              <w:rPr>
+                <w:rFonts w:ascii="Consolas" w:hAnsi="Consolas" w:cs="Segoe UI"/>
+                <w:color w:val="00B050"/>
+              </w:rPr>
+              <w:t>// returns true</w:t>
+            </w:r>
+          </w:p>
+        </w:tc>
+      </w:tr>
+    </w:tbl>
+    <w:p>
+      <w:pPr>
+        <w:rPr>
+          <w:rFonts w:ascii="Segoe UI" w:hAnsi="Segoe UI" w:cs="Segoe UI"/>
+        </w:rPr>
+      </w:pPr>
+    </w:p>
+    <w:tbl>
+      <w:tblPr>
+        <w:tblStyle w:val="TableGrid"/>
+        <w:tblW w:w="0" w:type="auto"/>
+        <w:tblInd w:w="-5" w:type="dxa"/>
+        <w:shd w:val="clear" w:color="auto" w:fill="009900"/>
+        <w:tblCellMar>
+          <w:left w:w="0" w:type="dxa"/>
+          <w:right w:w="0" w:type="dxa"/>
+        </w:tblCellMar>
+        <w:tblLook w:val="04A0" w:firstRow="1" w:lastRow="0" w:firstColumn="1" w:lastColumn="0" w:noHBand="0" w:noVBand="1"/>
+      </w:tblPr>
+      <w:tblGrid>
+        <w:gridCol w:w="164"/>
+        <w:gridCol w:w="9136"/>
+      </w:tblGrid>
+      <w:tr>
+        <w:trPr>
+          <w:trHeight w:val="345"/>
+        </w:trPr>
+        <w:tc>
+          <w:tcPr>
+            <w:tcW w:w="164" w:type="dxa"/>
+            <w:tcBorders>
+              <w:right w:val="single" w:sz="4" w:space="0" w:color="009900"/>
+            </w:tcBorders>
+            <w:shd w:val="clear" w:color="auto" w:fill="009900"/>
+            <w:tcMar>
+              <w:left w:w="0" w:type="dxa"/>
+              <w:right w:w="0" w:type="dxa"/>
+            </w:tcMar>
+          </w:tcPr>
+          <w:p>
+            <w:pPr>
+              <w:rPr>
+                <w:rFonts w:ascii="Segoe UI" w:hAnsi="Segoe UI" w:cs="Segoe UI"/>
+                <w:color w:val="0000FF"/>
+              </w:rPr>
+            </w:pPr>
+          </w:p>
+        </w:tc>
+        <w:tc>
+          <w:tcPr>
+            <w:tcW w:w="9136" w:type="dxa"/>
+            <w:tcBorders>
+              <w:left w:val="single" w:sz="4" w:space="0" w:color="009900"/>
+            </w:tcBorders>
+            <w:shd w:val="clear" w:color="auto" w:fill="FFFFFF" w:themeFill="background1"/>
+            <w:tcMar>
+              <w:top w:w="57" w:type="dxa"/>
+              <w:bottom w:w="57" w:type="dxa"/>
+              <w:right w:w="0" w:type="dxa"/>
+            </w:tcMar>
+            <w:vAlign w:val="center"/>
+          </w:tcPr>
+          <w:p>
+            <w:pPr>
+              <w:spacing w:line="312" w:lineRule="auto"/>
+              <w:rPr>
+                <w:rFonts w:ascii="Consolas" w:hAnsi="Consolas" w:cs="Segoe UI"/>
+              </w:rPr>
+            </w:pPr>
+            <w:r>
+              <w:rPr>
+                <w:rFonts w:ascii="Segoe UI" w:hAnsi="Segoe UI" w:cs="Segoe UI"/>
+                <w:color w:val="0000FF"/>
+              </w:rPr>
+              <w:t xml:space="preserve">  </w:t>
+            </w:r>
+            <w:r>
+              <w:rPr>
+                <w:rFonts w:ascii="Consolas" w:hAnsi="Consolas" w:cs="Segoe UI"/>
+                <w:color w:val="0000FF"/>
+              </w:rPr>
+              <w:t xml:space="preserve">int </w:t>
+            </w:r>
+            <w:r>
+              <w:rPr>
+                <w:rFonts w:ascii="Consolas" w:hAnsi="Consolas" w:cs="Segoe UI"/>
+              </w:rPr>
+              <w:t xml:space="preserve">x </w:t>
+            </w:r>
+            <w:r>
+              <w:rPr>
+                <w:rFonts w:ascii="Consolas" w:hAnsi="Consolas" w:cs="Segoe UI"/>
+              </w:rPr>
+              <w:t>=</w:t>
+            </w:r>
+            <w:r>
+              <w:rPr>
+                <w:rFonts w:ascii="Consolas" w:hAnsi="Consolas" w:cs="Segoe UI"/>
+              </w:rPr>
+              <w:t xml:space="preserve"> </w:t>
+            </w:r>
+            <w:r>
+              <w:rPr>
+                <w:rFonts w:ascii="Consolas" w:hAnsi="Consolas" w:cs="Segoe UI"/>
+                <w:color w:val="FF0000"/>
+              </w:rPr>
+              <w:t>10</w:t>
+            </w:r>
+            <w:r>
+              <w:rPr>
+                <w:rFonts w:ascii="Consolas" w:hAnsi="Consolas" w:cs="Segoe UI"/>
+              </w:rPr>
+              <w:t>;</w:t>
+            </w:r>
+          </w:p>
+          <w:p>
+            <w:pPr>
+              <w:spacing w:line="312" w:lineRule="auto"/>
+              <w:rPr>
+                <w:rFonts w:ascii="Consolas" w:hAnsi="Consolas" w:cs="Segoe UI"/>
+              </w:rPr>
+            </w:pPr>
+            <w:r>
+              <w:rPr>
+                <w:rFonts w:ascii="Consolas" w:hAnsi="Consolas" w:cs="Segoe UI"/>
+              </w:rPr>
+              <w:t xml:space="preserve"> System.out.println(</w:t>
+            </w:r>
+            <w:r>
+              <w:rPr>
+                <w:rFonts w:ascii="Consolas" w:hAnsi="Consolas" w:cs="Segoe UI"/>
+              </w:rPr>
+              <w:t xml:space="preserve">x == </w:t>
+            </w:r>
+            <w:r>
+              <w:rPr>
+                <w:rFonts w:ascii="Consolas" w:hAnsi="Consolas" w:cs="Segoe UI"/>
+                <w:color w:val="FF0000"/>
+              </w:rPr>
+              <w:t>10</w:t>
+            </w:r>
+            <w:r>
+              <w:rPr>
+                <w:rFonts w:ascii="Consolas" w:hAnsi="Consolas" w:cs="Segoe UI"/>
+              </w:rPr>
+              <w:t xml:space="preserve">); </w:t>
+            </w:r>
+            <w:r>
+              <w:rPr>
+                <w:rFonts w:ascii="Consolas" w:hAnsi="Consolas" w:cs="Segoe UI"/>
+                <w:color w:val="00B050"/>
+              </w:rPr>
+              <w:t>// returns true</w:t>
+            </w:r>
+          </w:p>
+        </w:tc>
+      </w:tr>
+    </w:tbl>
+    <w:p>
+      <w:pPr>
+        <w:rPr>
+          <w:rFonts w:ascii="Segoe UI" w:hAnsi="Segoe UI" w:cs="Segoe UI"/>
+        </w:rPr>
+      </w:pPr>
+    </w:p>
+    <w:p>
+      <w:pPr>
+        <w:rPr>
+          <w:rFonts w:ascii="Segoe UI" w:eastAsiaTheme="majorEastAsia" w:hAnsi="Segoe UI" w:cs="Segoe UI"/>
+          <w:b/>
+          <w:color w:val="2E74B5" w:themeColor="accent1" w:themeShade="BF"/>
+          <w:sz w:val="24"/>
+          <w:szCs w:val="24"/>
+        </w:rPr>
+      </w:pPr>
+      <w:r>
+        <w:rPr>
+          <w:rFonts w:ascii="Segoe UI" w:hAnsi="Segoe UI" w:cs="Segoe UI"/>
+          <w:b/>
+          <w:sz w:val="24"/>
+          <w:szCs w:val="24"/>
+        </w:rPr>
+        <w:br w:type="page"/>
+      </w:r>
+    </w:p>
+    <w:p>
+      <w:pPr>
+        <w:pStyle w:val="Heading1"/>
+        <w:spacing w:before="120" w:after="120" w:line="312" w:lineRule="auto"/>
+        <w:rPr>
+          <w:rFonts w:ascii="Segoe UI" w:hAnsi="Segoe UI" w:cs="Segoe UI"/>
+          <w:b/>
+          <w:sz w:val="24"/>
+          <w:szCs w:val="24"/>
+        </w:rPr>
+      </w:pPr>
+      <w:r>
+        <w:rPr>
+          <w:rFonts w:ascii="Segoe UI" w:hAnsi="Segoe UI" w:cs="Segoe UI"/>
+          <w:b/>
+          <w:sz w:val="24"/>
+          <w:szCs w:val="24"/>
+        </w:rPr>
+        <w:lastRenderedPageBreak/>
+        <w:t xml:space="preserve">Java </w:t>
+      </w:r>
+      <w:r>
+        <w:rPr>
+          <w:rFonts w:ascii="Segoe UI" w:hAnsi="Segoe UI" w:cs="Segoe UI"/>
+          <w:b/>
+          <w:sz w:val="24"/>
+          <w:szCs w:val="24"/>
+        </w:rPr>
+        <w:t>If … Else</w:t>
+      </w:r>
+    </w:p>
+    <w:p>
+      <w:pPr>
+        <w:rPr>
+          <w:rFonts w:ascii="Segoe UI" w:hAnsi="Segoe UI" w:cs="Segoe UI"/>
+          <w:b/>
+        </w:rPr>
+      </w:pPr>
+      <w:r>
+        <w:rPr>
+          <w:rFonts w:ascii="Segoe UI" w:hAnsi="Segoe UI" w:cs="Segoe UI"/>
+          <w:b/>
+        </w:rPr>
+        <w:t xml:space="preserve">Java </w:t>
+      </w:r>
+      <w:r>
+        <w:rPr>
+          <w:rFonts w:ascii="Segoe UI" w:hAnsi="Segoe UI" w:cs="Segoe UI"/>
+          <w:b/>
+        </w:rPr>
+        <w:t>Conditions and If Statements (Điều kiện và cú pháp If)</w:t>
+      </w:r>
+    </w:p>
+    <w:p>
+      <w:pPr>
+        <w:rPr>
+          <w:rFonts w:ascii="Segoe UI" w:hAnsi="Segoe UI" w:cs="Segoe UI"/>
+        </w:rPr>
+      </w:pPr>
+      <w:r>
+        <w:rPr>
+          <w:rFonts w:ascii="Segoe UI" w:hAnsi="Segoe UI" w:cs="Segoe UI"/>
+        </w:rPr>
+        <w:t>Java hỗ trợ điều kiện logic từ toán học:</w:t>
+      </w:r>
+    </w:p>
+    <w:p>
+      <w:pPr>
+        <w:pStyle w:val="ListParagraph"/>
+        <w:numPr>
+          <w:ilvl w:val="0"/>
+          <w:numId w:val="16"/>
+        </w:numPr>
+        <w:rPr>
+          <w:rFonts w:ascii="Segoe UI" w:hAnsi="Segoe UI" w:cs="Segoe UI"/>
+        </w:rPr>
+      </w:pPr>
+      <w:r>
+        <w:rPr>
+          <w:rFonts w:ascii="Segoe UI" w:hAnsi="Segoe UI" w:cs="Segoe UI"/>
+        </w:rPr>
+        <w:t xml:space="preserve">Nhỏ hơn: </w:t>
+      </w:r>
+      <w:r>
+        <w:rPr>
+          <w:rFonts w:ascii="Segoe UI" w:hAnsi="Segoe UI" w:cs="Segoe UI"/>
+          <w:color w:val="FF0000"/>
+          <w:shd w:val="pct15" w:color="auto" w:fill="FFFFFF"/>
+        </w:rPr>
+        <w:t>a &lt; b</w:t>
+      </w:r>
+    </w:p>
+    <w:p>
+      <w:pPr>
+        <w:pStyle w:val="ListParagraph"/>
+        <w:numPr>
+          <w:ilvl w:val="0"/>
+          <w:numId w:val="16"/>
+        </w:numPr>
+        <w:rPr>
+          <w:rFonts w:ascii="Segoe UI" w:hAnsi="Segoe UI" w:cs="Segoe UI"/>
+        </w:rPr>
+      </w:pPr>
+      <w:r>
+        <w:rPr>
+          <w:rFonts w:ascii="Segoe UI" w:hAnsi="Segoe UI" w:cs="Segoe UI"/>
+        </w:rPr>
+        <w:t xml:space="preserve">Nhỏ hơn hoặc bằng: </w:t>
+      </w:r>
+      <w:r>
+        <w:rPr>
+          <w:rFonts w:ascii="Segoe UI" w:hAnsi="Segoe UI" w:cs="Segoe UI"/>
+          <w:color w:val="FF0000"/>
+          <w:shd w:val="pct15" w:color="auto" w:fill="FFFFFF"/>
+        </w:rPr>
+        <w:t>a &lt;= b</w:t>
+      </w:r>
+    </w:p>
+    <w:p>
+      <w:pPr>
+        <w:pStyle w:val="ListParagraph"/>
+        <w:numPr>
+          <w:ilvl w:val="0"/>
+          <w:numId w:val="16"/>
+        </w:numPr>
+        <w:rPr>
+          <w:rFonts w:ascii="Segoe UI" w:hAnsi="Segoe UI" w:cs="Segoe UI"/>
+        </w:rPr>
+      </w:pPr>
+      <w:r>
+        <w:rPr>
+          <w:rFonts w:ascii="Segoe UI" w:hAnsi="Segoe UI" w:cs="Segoe UI"/>
+        </w:rPr>
+        <w:t xml:space="preserve">Lớn hơn: </w:t>
+      </w:r>
+      <w:r>
+        <w:rPr>
+          <w:rFonts w:ascii="Segoe UI" w:hAnsi="Segoe UI" w:cs="Segoe UI"/>
+          <w:color w:val="FF0000"/>
+          <w:shd w:val="pct15" w:color="auto" w:fill="FFFFFF"/>
+        </w:rPr>
+        <w:t>a &gt; b</w:t>
+      </w:r>
+    </w:p>
+    <w:p>
+      <w:pPr>
+        <w:pStyle w:val="ListParagraph"/>
+        <w:numPr>
+          <w:ilvl w:val="0"/>
+          <w:numId w:val="16"/>
+        </w:numPr>
+        <w:rPr>
+          <w:rFonts w:ascii="Segoe UI" w:hAnsi="Segoe UI" w:cs="Segoe UI"/>
+        </w:rPr>
+      </w:pPr>
+      <w:r>
+        <w:rPr>
+          <w:rFonts w:ascii="Segoe UI" w:hAnsi="Segoe UI" w:cs="Segoe UI"/>
+        </w:rPr>
+        <w:t xml:space="preserve">Lớn hơn hoặc bằng: </w:t>
+      </w:r>
+      <w:r>
+        <w:rPr>
+          <w:rFonts w:ascii="Segoe UI" w:hAnsi="Segoe UI" w:cs="Segoe UI"/>
+          <w:color w:val="FF0000"/>
+          <w:shd w:val="pct15" w:color="auto" w:fill="FFFFFF"/>
+        </w:rPr>
+        <w:t>a &gt;= b</w:t>
+      </w:r>
+    </w:p>
+    <w:p>
+      <w:pPr>
+        <w:pStyle w:val="ListParagraph"/>
+        <w:numPr>
+          <w:ilvl w:val="0"/>
+          <w:numId w:val="16"/>
+        </w:numPr>
+        <w:rPr>
+          <w:rFonts w:ascii="Segoe UI" w:hAnsi="Segoe UI" w:cs="Segoe UI"/>
+        </w:rPr>
+      </w:pPr>
+      <w:r>
+        <w:rPr>
+          <w:rFonts w:ascii="Segoe UI" w:hAnsi="Segoe UI" w:cs="Segoe UI"/>
+        </w:rPr>
+        <w:t xml:space="preserve">Bằng: </w:t>
+      </w:r>
+      <w:r>
+        <w:rPr>
+          <w:rFonts w:ascii="Segoe UI" w:hAnsi="Segoe UI" w:cs="Segoe UI"/>
+          <w:color w:val="FF0000"/>
+          <w:shd w:val="pct15" w:color="auto" w:fill="FFFFFF"/>
+        </w:rPr>
+        <w:t>a == b</w:t>
+      </w:r>
+    </w:p>
+    <w:p>
+      <w:pPr>
+        <w:pStyle w:val="ListParagraph"/>
+        <w:numPr>
+          <w:ilvl w:val="0"/>
+          <w:numId w:val="16"/>
+        </w:numPr>
+        <w:rPr>
+          <w:rFonts w:ascii="Segoe UI" w:hAnsi="Segoe UI" w:cs="Segoe UI"/>
+        </w:rPr>
+      </w:pPr>
+      <w:r>
+        <w:rPr>
+          <w:rFonts w:ascii="Segoe UI" w:hAnsi="Segoe UI" w:cs="Segoe UI"/>
+        </w:rPr>
+        <w:t xml:space="preserve">Không bằng: </w:t>
+      </w:r>
+      <w:r>
+        <w:rPr>
+          <w:rFonts w:ascii="Segoe UI" w:hAnsi="Segoe UI" w:cs="Segoe UI"/>
+          <w:color w:val="FF0000"/>
+          <w:shd w:val="pct15" w:color="auto" w:fill="FFFFFF"/>
+        </w:rPr>
+        <w:t>a != b</w:t>
+      </w:r>
+    </w:p>
+    <w:p>
+      <w:pPr>
+        <w:rPr>
+          <w:rFonts w:ascii="Segoe UI" w:hAnsi="Segoe UI" w:cs="Segoe UI"/>
+        </w:rPr>
+      </w:pPr>
+      <w:r>
+        <w:rPr>
+          <w:rFonts w:ascii="Segoe UI" w:hAnsi="Segoe UI" w:cs="Segoe UI"/>
+        </w:rPr>
+        <w:t>Java có các cú pháp điều kiện như bên dưới:</w:t>
+      </w:r>
+    </w:p>
+    <w:p>
+      <w:pPr>
+        <w:pStyle w:val="ListParagraph"/>
+        <w:numPr>
+          <w:ilvl w:val="0"/>
+          <w:numId w:val="17"/>
+        </w:numPr>
+        <w:rPr>
+          <w:rFonts w:ascii="Segoe UI" w:hAnsi="Segoe UI" w:cs="Segoe UI"/>
+        </w:rPr>
+      </w:pPr>
+      <w:r>
+        <w:rPr>
+          <w:rFonts w:ascii="Segoe UI" w:hAnsi="Segoe UI" w:cs="Segoe UI"/>
+          <w:color w:val="FF0000"/>
+          <w:shd w:val="pct15" w:color="auto" w:fill="FFFFFF"/>
+        </w:rPr>
+        <w:t>if</w:t>
+      </w:r>
+      <w:r>
+        <w:rPr>
+          <w:rFonts w:ascii="Segoe UI" w:hAnsi="Segoe UI" w:cs="Segoe UI"/>
+        </w:rPr>
+        <w:t>: chỉ ra block được thực thi nếu điều kiện là true</w:t>
+      </w:r>
+    </w:p>
+    <w:p>
+      <w:pPr>
+        <w:pStyle w:val="ListParagraph"/>
+        <w:numPr>
+          <w:ilvl w:val="0"/>
+          <w:numId w:val="17"/>
+        </w:numPr>
+        <w:rPr>
+          <w:rFonts w:ascii="Segoe UI" w:hAnsi="Segoe UI" w:cs="Segoe UI"/>
+        </w:rPr>
+      </w:pPr>
+      <w:r>
+        <w:rPr>
+          <w:rFonts w:ascii="Segoe UI" w:hAnsi="Segoe UI" w:cs="Segoe UI"/>
+          <w:color w:val="FF0000"/>
+          <w:shd w:val="pct15" w:color="auto" w:fill="FFFFFF"/>
+        </w:rPr>
+        <w:t>else</w:t>
+      </w:r>
+      <w:r>
+        <w:rPr>
+          <w:rFonts w:ascii="Segoe UI" w:hAnsi="Segoe UI" w:cs="Segoe UI"/>
+        </w:rPr>
+        <w:t>: chỉ ra block được thực thi nếu điều kiện là false</w:t>
+      </w:r>
+    </w:p>
+    <w:p>
+      <w:pPr>
+        <w:pStyle w:val="ListParagraph"/>
+        <w:numPr>
+          <w:ilvl w:val="0"/>
+          <w:numId w:val="17"/>
+        </w:numPr>
+        <w:rPr>
+          <w:rFonts w:ascii="Segoe UI" w:hAnsi="Segoe UI" w:cs="Segoe UI"/>
+        </w:rPr>
+      </w:pPr>
+      <w:r>
+        <w:rPr>
+          <w:rFonts w:ascii="Segoe UI" w:hAnsi="Segoe UI" w:cs="Segoe UI"/>
+          <w:color w:val="FF0000"/>
+          <w:shd w:val="pct15" w:color="auto" w:fill="FFFFFF"/>
+        </w:rPr>
+        <w:t>else if</w:t>
+      </w:r>
+      <w:r>
+        <w:rPr>
+          <w:rFonts w:ascii="Segoe UI" w:hAnsi="Segoe UI" w:cs="Segoe UI"/>
+        </w:rPr>
+        <w:t>: chỉ ra điều kiện mới để test, nếu điều kiện đầu là false</w:t>
+      </w:r>
+    </w:p>
+    <w:p>
+      <w:pPr>
+        <w:pStyle w:val="ListParagraph"/>
+        <w:numPr>
+          <w:ilvl w:val="0"/>
+          <w:numId w:val="17"/>
+        </w:numPr>
+        <w:rPr>
+          <w:rFonts w:ascii="Segoe UI" w:hAnsi="Segoe UI" w:cs="Segoe UI"/>
+        </w:rPr>
+      </w:pPr>
+      <w:r>
+        <w:rPr>
+          <w:rFonts w:ascii="Segoe UI" w:hAnsi="Segoe UI" w:cs="Segoe UI"/>
+          <w:color w:val="FF0000"/>
+          <w:shd w:val="pct15" w:color="auto" w:fill="FFFFFF"/>
+        </w:rPr>
+        <w:t>switch</w:t>
+      </w:r>
+      <w:r>
+        <w:rPr>
+          <w:rFonts w:ascii="Segoe UI" w:hAnsi="Segoe UI" w:cs="Segoe UI"/>
+        </w:rPr>
+        <w:t>: chỉ ra nhiều block được thực thi dựa theo điều kiện</w:t>
+      </w:r>
+      <w:bookmarkStart w:id="9" w:name="_GoBack"/>
+      <w:bookmarkEnd w:id="9"/>
     </w:p>
     <w:sectPr>
       <w:pgSz w:w="12240" w:h="15840"/>
@@ -16463,6 +20102,119 @@
     </w:lvl>
   </w:abstractNum>
   <w:abstractNum w:abstractNumId="4" w15:restartNumberingAfterBreak="0">
+    <w:nsid w:val="0E882BFC"/>
+    <w:multiLevelType w:val="hybridMultilevel"/>
+    <w:tmpl w:val="1A9E7DE4"/>
+    <w:lvl w:ilvl="0" w:tplc="04090001">
+      <w:start w:val="1"/>
+      <w:numFmt w:val="bullet"/>
+      <w:lvlText w:val=""/>
+      <w:lvlJc w:val="left"/>
+      <w:pPr>
+        <w:ind w:left="720" w:hanging="360"/>
+      </w:pPr>
+      <w:rPr>
+        <w:rFonts w:ascii="Symbol" w:hAnsi="Symbol" w:hint="default"/>
+      </w:rPr>
+    </w:lvl>
+    <w:lvl w:ilvl="1" w:tplc="04090003" w:tentative="1">
+      <w:start w:val="1"/>
+      <w:numFmt w:val="bullet"/>
+      <w:lvlText w:val="o"/>
+      <w:lvlJc w:val="left"/>
+      <w:pPr>
+        <w:ind w:left="1440" w:hanging="360"/>
+      </w:pPr>
+      <w:rPr>
+        <w:rFonts w:ascii="Courier New" w:hAnsi="Courier New" w:cs="Courier New" w:hint="default"/>
+      </w:rPr>
+    </w:lvl>
+    <w:lvl w:ilvl="2" w:tplc="04090005" w:tentative="1">
+      <w:start w:val="1"/>
+      <w:numFmt w:val="bullet"/>
+      <w:lvlText w:val=""/>
+      <w:lvlJc w:val="left"/>
+      <w:pPr>
+        <w:ind w:left="2160" w:hanging="360"/>
+      </w:pPr>
+      <w:rPr>
+        <w:rFonts w:ascii="Wingdings" w:hAnsi="Wingdings" w:hint="default"/>
+      </w:rPr>
+    </w:lvl>
+    <w:lvl w:ilvl="3" w:tplc="04090001" w:tentative="1">
+      <w:start w:val="1"/>
+      <w:numFmt w:val="bullet"/>
+      <w:lvlText w:val=""/>
+      <w:lvlJc w:val="left"/>
+      <w:pPr>
+        <w:ind w:left="2880" w:hanging="360"/>
+      </w:pPr>
+      <w:rPr>
+        <w:rFonts w:ascii="Symbol" w:hAnsi="Symbol" w:hint="default"/>
+      </w:rPr>
+    </w:lvl>
+    <w:lvl w:ilvl="4" w:tplc="04090003" w:tentative="1">
+      <w:start w:val="1"/>
+      <w:numFmt w:val="bullet"/>
+      <w:lvlText w:val="o"/>
+      <w:lvlJc w:val="left"/>
+      <w:pPr>
+        <w:ind w:left="3600" w:hanging="360"/>
+      </w:pPr>
+      <w:rPr>
+        <w:rFonts w:ascii="Courier New" w:hAnsi="Courier New" w:cs="Courier New" w:hint="default"/>
+      </w:rPr>
+    </w:lvl>
+    <w:lvl w:ilvl="5" w:tplc="04090005" w:tentative="1">
+      <w:start w:val="1"/>
+      <w:numFmt w:val="bullet"/>
+      <w:lvlText w:val=""/>
+      <w:lvlJc w:val="left"/>
+      <w:pPr>
+        <w:ind w:left="4320" w:hanging="360"/>
+      </w:pPr>
+      <w:rPr>
+        <w:rFonts w:ascii="Wingdings" w:hAnsi="Wingdings" w:hint="default"/>
+      </w:rPr>
+    </w:lvl>
+    <w:lvl w:ilvl="6" w:tplc="04090001" w:tentative="1">
+      <w:start w:val="1"/>
+      <w:numFmt w:val="bullet"/>
+      <w:lvlText w:val=""/>
+      <w:lvlJc w:val="left"/>
+      <w:pPr>
+        <w:ind w:left="5040" w:hanging="360"/>
+      </w:pPr>
+      <w:rPr>
+        <w:rFonts w:ascii="Symbol" w:hAnsi="Symbol" w:hint="default"/>
+      </w:rPr>
+    </w:lvl>
+    <w:lvl w:ilvl="7" w:tplc="04090003" w:tentative="1">
+      <w:start w:val="1"/>
+      <w:numFmt w:val="bullet"/>
+      <w:lvlText w:val="o"/>
+      <w:lvlJc w:val="left"/>
+      <w:pPr>
+        <w:ind w:left="5760" w:hanging="360"/>
+      </w:pPr>
+      <w:rPr>
+        <w:rFonts w:ascii="Courier New" w:hAnsi="Courier New" w:cs="Courier New" w:hint="default"/>
+      </w:rPr>
+    </w:lvl>
+    <w:lvl w:ilvl="8" w:tplc="04090005" w:tentative="1">
+      <w:start w:val="1"/>
+      <w:numFmt w:val="bullet"/>
+      <w:lvlText w:val=""/>
+      <w:lvlJc w:val="left"/>
+      <w:pPr>
+        <w:ind w:left="6480" w:hanging="360"/>
+      </w:pPr>
+      <w:rPr>
+        <w:rFonts w:ascii="Wingdings" w:hAnsi="Wingdings" w:hint="default"/>
+      </w:rPr>
+    </w:lvl>
+  </w:abstractNum>
+  <w:abstractNum w:abstractNumId="5" w15:restartNumberingAfterBreak="0">
     <w:nsid w:val="141F19E3"/>
     <w:multiLevelType w:val="multilevel"/>
     <w:tmpl w:val="7BE22DF6"/>
@@ -16611,7 +20363,7 @@
       </w:rPr>
     </w:lvl>
   </w:abstractNum>
-  <w:abstractNum w:abstractNumId="5" w15:restartNumberingAfterBreak="0">
+  <w:abstractNum w:abstractNumId="6" w15:restartNumberingAfterBreak="0">
     <w:nsid w:val="1BC4723B"/>
     <w:multiLevelType w:val="hybridMultilevel"/>
     <w:tmpl w:val="1098ED34"/>
@@ -16724,7 +20476,7 @@
       </w:rPr>
     </w:lvl>
   </w:abstractNum>
-  <w:abstractNum w:abstractNumId="6" w15:restartNumberingAfterBreak="0">
+  <w:abstractNum w:abstractNumId="7" w15:restartNumberingAfterBreak="0">
     <w:nsid w:val="21B71724"/>
     <w:multiLevelType w:val="hybridMultilevel"/>
     <w:tmpl w:val="F0C8DDB0"/>
@@ -16837,10 +20589,10 @@
       </w:rPr>
     </w:lvl>
   </w:abstractNum>
-  <w:abstractNum w:abstractNumId="7" w15:restartNumberingAfterBreak="0">
+  <w:abstractNum w:abstractNumId="8" w15:restartNumberingAfterBreak="0">
     <w:nsid w:val="22195E44"/>
     <w:multiLevelType w:val="hybridMultilevel"/>
-    <w:tmpl w:val="5B4012B8"/>
+    <w:tmpl w:val="452626AA"/>
     <w:lvl w:ilvl="0" w:tplc="04090001">
       <w:start w:val="1"/>
       <w:numFmt w:val="bullet"/>
@@ -16950,7 +20702,7 @@
       </w:rPr>
     </w:lvl>
   </w:abstractNum>
-  <w:abstractNum w:abstractNumId="8" w15:restartNumberingAfterBreak="0">
+  <w:abstractNum w:abstractNumId="9" w15:restartNumberingAfterBreak="0">
     <w:nsid w:val="270B7A6F"/>
     <w:multiLevelType w:val="hybridMultilevel"/>
     <w:tmpl w:val="8E40D77A"/>
@@ -17063,7 +20815,7 @@
       </w:rPr>
     </w:lvl>
   </w:abstractNum>
-  <w:abstractNum w:abstractNumId="9" w15:restartNumberingAfterBreak="0">
+  <w:abstractNum w:abstractNumId="10" w15:restartNumberingAfterBreak="0">
     <w:nsid w:val="438B7A58"/>
     <w:multiLevelType w:val="hybridMultilevel"/>
     <w:tmpl w:val="9BDAA0A6"/>
@@ -17176,7 +20928,7 @@
       </w:rPr>
     </w:lvl>
   </w:abstractNum>
-  <w:abstractNum w:abstractNumId="10" w15:restartNumberingAfterBreak="0">
+  <w:abstractNum w:abstractNumId="11" w15:restartNumberingAfterBreak="0">
     <w:nsid w:val="45952414"/>
     <w:multiLevelType w:val="hybridMultilevel"/>
     <w:tmpl w:val="95FEA4C8"/>
@@ -17289,10 +21041,10 @@
       </w:rPr>
     </w:lvl>
   </w:abstractNum>
-  <w:abstractNum w:abstractNumId="11" w15:restartNumberingAfterBreak="0">
-    <w:nsid w:val="63DB11FC"/>
+  <w:abstractNum w:abstractNumId="12" w15:restartNumberingAfterBreak="0">
+    <w:nsid w:val="4D114C3B"/>
     <w:multiLevelType w:val="hybridMultilevel"/>
-    <w:tmpl w:val="26669A34"/>
+    <w:tmpl w:val="86E80008"/>
     <w:lvl w:ilvl="0" w:tplc="04090001">
       <w:start w:val="1"/>
       <w:numFmt w:val="bullet"/>
@@ -17402,10 +21154,10 @@
       </w:rPr>
     </w:lvl>
   </w:abstractNum>
-  <w:abstractNum w:abstractNumId="12" w15:restartNumberingAfterBreak="0">
-    <w:nsid w:val="709271BD"/>
+  <w:abstractNum w:abstractNumId="13" w15:restartNumberingAfterBreak="0">
+    <w:nsid w:val="63DB11FC"/>
     <w:multiLevelType w:val="hybridMultilevel"/>
-    <w:tmpl w:val="758ACD8C"/>
+    <w:tmpl w:val="26669A34"/>
     <w:lvl w:ilvl="0" w:tplc="04090001">
       <w:start w:val="1"/>
       <w:numFmt w:val="bullet"/>
@@ -17515,10 +21267,10 @@
       </w:rPr>
     </w:lvl>
   </w:abstractNum>
-  <w:abstractNum w:abstractNumId="13" w15:restartNumberingAfterBreak="0">
-    <w:nsid w:val="73AE2981"/>
+  <w:abstractNum w:abstractNumId="14" w15:restartNumberingAfterBreak="0">
+    <w:nsid w:val="709271BD"/>
     <w:multiLevelType w:val="hybridMultilevel"/>
-    <w:tmpl w:val="08F852B0"/>
+    <w:tmpl w:val="758ACD8C"/>
     <w:lvl w:ilvl="0" w:tplc="04090001">
       <w:start w:val="1"/>
       <w:numFmt w:val="bullet"/>
@@ -17628,10 +21380,10 @@
       </w:rPr>
     </w:lvl>
   </w:abstractNum>
-  <w:abstractNum w:abstractNumId="14" w15:restartNumberingAfterBreak="0">
-    <w:nsid w:val="75FA3EB9"/>
+  <w:abstractNum w:abstractNumId="15" w15:restartNumberingAfterBreak="0">
+    <w:nsid w:val="73AE2981"/>
     <w:multiLevelType w:val="hybridMultilevel"/>
-    <w:tmpl w:val="EE38A37E"/>
+    <w:tmpl w:val="08F852B0"/>
     <w:lvl w:ilvl="0" w:tplc="04090001">
       <w:start w:val="1"/>
       <w:numFmt w:val="bullet"/>
@@ -17741,17 +21493,130 @@
       </w:rPr>
     </w:lvl>
   </w:abstractNum>
+  <w:abstractNum w:abstractNumId="16" w15:restartNumberingAfterBreak="0">
+    <w:nsid w:val="75FA3EB9"/>
+    <w:multiLevelType w:val="hybridMultilevel"/>
+    <w:tmpl w:val="EE38A37E"/>
+    <w:lvl w:ilvl="0" w:tplc="04090001">
+      <w:start w:val="1"/>
+      <w:numFmt w:val="bullet"/>
+      <w:lvlText w:val=""/>
+      <w:lvlJc w:val="left"/>
+      <w:pPr>
+        <w:ind w:left="720" w:hanging="360"/>
+      </w:pPr>
+      <w:rPr>
+        <w:rFonts w:ascii="Symbol" w:hAnsi="Symbol" w:hint="default"/>
+      </w:rPr>
+    </w:lvl>
+    <w:lvl w:ilvl="1" w:tplc="04090003" w:tentative="1">
+      <w:start w:val="1"/>
+      <w:numFmt w:val="bullet"/>
+      <w:lvlText w:val="o"/>
+      <w:lvlJc w:val="left"/>
+      <w:pPr>
+        <w:ind w:left="1440" w:hanging="360"/>
+      </w:pPr>
+      <w:rPr>
+        <w:rFonts w:ascii="Courier New" w:hAnsi="Courier New" w:cs="Courier New" w:hint="default"/>
+      </w:rPr>
+    </w:lvl>
+    <w:lvl w:ilvl="2" w:tplc="04090005" w:tentative="1">
+      <w:start w:val="1"/>
+      <w:numFmt w:val="bullet"/>
+      <w:lvlText w:val=""/>
+      <w:lvlJc w:val="left"/>
+      <w:pPr>
+        <w:ind w:left="2160" w:hanging="360"/>
+      </w:pPr>
+      <w:rPr>
+        <w:rFonts w:ascii="Wingdings" w:hAnsi="Wingdings" w:hint="default"/>
+      </w:rPr>
+    </w:lvl>
+    <w:lvl w:ilvl="3" w:tplc="04090001" w:tentative="1">
+      <w:start w:val="1"/>
+      <w:numFmt w:val="bullet"/>
+      <w:lvlText w:val=""/>
+      <w:lvlJc w:val="left"/>
+      <w:pPr>
+        <w:ind w:left="2880" w:hanging="360"/>
+      </w:pPr>
+      <w:rPr>
+        <w:rFonts w:ascii="Symbol" w:hAnsi="Symbol" w:hint="default"/>
+      </w:rPr>
+    </w:lvl>
+    <w:lvl w:ilvl="4" w:tplc="04090003" w:tentative="1">
+      <w:start w:val="1"/>
+      <w:numFmt w:val="bullet"/>
+      <w:lvlText w:val="o"/>
+      <w:lvlJc w:val="left"/>
+      <w:pPr>
+        <w:ind w:left="3600" w:hanging="360"/>
+      </w:pPr>
+      <w:rPr>
+        <w:rFonts w:ascii="Courier New" w:hAnsi="Courier New" w:cs="Courier New" w:hint="default"/>
+      </w:rPr>
+    </w:lvl>
+    <w:lvl w:ilvl="5" w:tplc="04090005" w:tentative="1">
+      <w:start w:val="1"/>
+      <w:numFmt w:val="bullet"/>
+      <w:lvlText w:val=""/>
+      <w:lvlJc w:val="left"/>
+      <w:pPr>
+        <w:ind w:left="4320" w:hanging="360"/>
+      </w:pPr>
+      <w:rPr>
+        <w:rFonts w:ascii="Wingdings" w:hAnsi="Wingdings" w:hint="default"/>
+      </w:rPr>
+    </w:lvl>
+    <w:lvl w:ilvl="6" w:tplc="04090001" w:tentative="1">
+      <w:start w:val="1"/>
+      <w:numFmt w:val="bullet"/>
+      <w:lvlText w:val=""/>
+      <w:lvlJc w:val="left"/>
+      <w:pPr>
+        <w:ind w:left="5040" w:hanging="360"/>
+      </w:pPr>
+      <w:rPr>
+        <w:rFonts w:ascii="Symbol" w:hAnsi="Symbol" w:hint="default"/>
+      </w:rPr>
+    </w:lvl>
+    <w:lvl w:ilvl="7" w:tplc="04090003" w:tentative="1">
+      <w:start w:val="1"/>
+      <w:numFmt w:val="bullet"/>
+      <w:lvlText w:val="o"/>
+      <w:lvlJc w:val="left"/>
+      <w:pPr>
+        <w:ind w:left="5760" w:hanging="360"/>
+      </w:pPr>
+      <w:rPr>
+        <w:rFonts w:ascii="Courier New" w:hAnsi="Courier New" w:cs="Courier New" w:hint="default"/>
+      </w:rPr>
+    </w:lvl>
+    <w:lvl w:ilvl="8" w:tplc="04090005" w:tentative="1">
+      <w:start w:val="1"/>
+      <w:numFmt w:val="bullet"/>
+      <w:lvlText w:val=""/>
+      <w:lvlJc w:val="left"/>
+      <w:pPr>
+        <w:ind w:left="6480" w:hanging="360"/>
+      </w:pPr>
+      <w:rPr>
+        <w:rFonts w:ascii="Wingdings" w:hAnsi="Wingdings" w:hint="default"/>
+      </w:rPr>
+    </w:lvl>
+  </w:abstractNum>
   <w:num w:numId="1">
     <w:abstractNumId w:val="3"/>
   </w:num>
   <w:num w:numId="2">
+    <w:abstractNumId w:val="16"/>
+  </w:num>
+  <w:num w:numId="3">
     <w:abstractNumId w:val="14"/>
   </w:num>
-  <w:num w:numId="3">
-    <w:abstractNumId w:val="12"/>
-  </w:num>
   <w:num w:numId="4">
-    <w:abstractNumId w:val="8"/>
+    <w:abstractNumId w:val="9"/>
   </w:num>
   <w:num w:numId="5">
     <w:abstractNumId w:val="1"/>
@@ -17760,31 +21625,37 @@
     <w:abstractNumId w:val="0"/>
   </w:num>
   <w:num w:numId="7">
-    <w:abstractNumId w:val="9"/>
+    <w:abstractNumId w:val="10"/>
   </w:num>
   <w:num w:numId="8">
-    <w:abstractNumId w:val="5"/>
+    <w:abstractNumId w:val="6"/>
   </w:num>
   <w:num w:numId="9">
-    <w:abstractNumId w:val="10"/>
+    <w:abstractNumId w:val="11"/>
   </w:num>
   <w:num w:numId="10">
-    <w:abstractNumId w:val="6"/>
+    <w:abstractNumId w:val="7"/>
   </w:num>
   <w:num w:numId="11">
     <w:abstractNumId w:val="2"/>
   </w:num>
   <w:num w:numId="12">
+    <w:abstractNumId w:val="15"/>
+  </w:num>
+  <w:num w:numId="13">
     <w:abstractNumId w:val="13"/>
   </w:num>
-  <w:num w:numId="13">
-    <w:abstractNumId w:val="11"/>
-  </w:num>
   <w:num w:numId="14">
-    <w:abstractNumId w:val="7"/>
+    <w:abstractNumId w:val="8"/>
   </w:num>
   <w:num w:numId="15">
+    <w:abstractNumId w:val="5"/>
+  </w:num>
+  <w:num w:numId="16">
     <w:abstractNumId w:val="4"/>
+  </w:num>
+  <w:num w:numId="17">
+    <w:abstractNumId w:val="12"/>
   </w:num>
 </w:numbering>
 </file>
@@ -18813,7 +22684,7 @@
 </file>
 
 <file path=customXml/itemProps1.xml><?xml version="1.0" encoding="utf-8"?>
-<ds:datastoreItem xmlns:ds="http://schemas.openxmlformats.org/officeDocument/2006/customXml" ds:itemID="{7D8DEB5E-8423-48BC-A460-6EBEF3492247}">
+<ds:datastoreItem xmlns:ds="http://schemas.openxmlformats.org/officeDocument/2006/customXml" ds:itemID="{AF84EF5A-80A1-4106-9352-A8D80D9F0241}">
   <ds:schemaRefs>
     <ds:schemaRef ds:uri="http://schemas.openxmlformats.org/officeDocument/2006/bibliography"/>
   </ds:schemaRefs>

</xml_diff>